<commit_message>
Add instructions of writing design documents to the two program (GRAZEACT and GRAZEPARTITION) The information is putt in tutorial_range_speed_v2.docx
Huiying needs to cut out the intruscitons and put them to one design document, which should be written in latex).
</commit_message>
<xml_diff>
--- a/Tutorial/tutorial_range_speed_v2.docx
+++ b/Tutorial/tutorial_range_speed_v2.docx
@@ -1,6 +1,6 @@
 
 <file path=word/document.xml><?xml version="1.0" encoding="utf-8"?>
-<w:document xmlns:wpc="http://schemas.microsoft.com/office/word/2010/wordprocessingCanvas" xmlns:mc="http://schemas.openxmlformats.org/markup-compatibility/2006" xmlns:o="urn:schemas-microsoft-com:office:office" xmlns:r="http://schemas.openxmlformats.org/officeDocument/2006/relationships" xmlns:m="http://schemas.openxmlformats.org/officeDocument/2006/math" xmlns:v="urn:schemas-microsoft-com:vml" xmlns:wp14="http://schemas.microsoft.com/office/word/2010/wordprocessingDrawing" xmlns:wp="http://schemas.openxmlformats.org/drawingml/2006/wordprocessingDrawing" xmlns:w="http://schemas.openxmlformats.org/wordprocessingml/2006/main" xmlns:w14="http://schemas.microsoft.com/office/word/2010/wordml" xmlns:w10="urn:schemas-microsoft-com:office:word" xmlns:w15="http://schemas.microsoft.com/office/word/2012/wordml" xmlns:wpg="http://schemas.microsoft.com/office/word/2010/wordprocessingGroup" xmlns:wpi="http://schemas.microsoft.com/office/word/2010/wordprocessingInk" xmlns:wne="http://schemas.microsoft.com/office/word/2006/wordml" xmlns:wps="http://schemas.microsoft.com/office/word/2010/wordprocessingShape" xmlns:wpsCustomData="http://www.wps.cn/officeDocument/2013/wpsCustomData" mc:Ignorable="w14 w15 wp14">
+<w:document xmlns:wpc="http://schemas.microsoft.com/office/word/2010/wordprocessingCanvas" xmlns:cx="http://schemas.microsoft.com/office/drawing/2014/chartex" xmlns:cx1="http://schemas.microsoft.com/office/drawing/2015/9/8/chartex" xmlns:cx2="http://schemas.microsoft.com/office/drawing/2015/10/21/chartex" xmlns:cx3="http://schemas.microsoft.com/office/drawing/2016/5/9/chartex" xmlns:cx4="http://schemas.microsoft.com/office/drawing/2016/5/10/chartex" xmlns:cx5="http://schemas.microsoft.com/office/drawing/2016/5/11/chartex" xmlns:cx6="http://schemas.microsoft.com/office/drawing/2016/5/12/chartex" xmlns:cx7="http://schemas.microsoft.com/office/drawing/2016/5/13/chartex" xmlns:cx8="http://schemas.microsoft.com/office/drawing/2016/5/14/chartex" xmlns:mc="http://schemas.openxmlformats.org/markup-compatibility/2006" xmlns:aink="http://schemas.microsoft.com/office/drawing/2016/ink" xmlns:am3d="http://schemas.microsoft.com/office/drawing/2017/model3d" xmlns:o="urn:schemas-microsoft-com:office:office" xmlns:r="http://schemas.openxmlformats.org/officeDocument/2006/relationships" xmlns:m="http://schemas.openxmlformats.org/officeDocument/2006/math" xmlns:v="urn:schemas-microsoft-com:vml" xmlns:wp14="http://schemas.microsoft.com/office/word/2010/wordprocessingDrawing" xmlns:wp="http://schemas.openxmlformats.org/drawingml/2006/wordprocessingDrawing" xmlns:w10="urn:schemas-microsoft-com:office:word" xmlns:w="http://schemas.openxmlformats.org/wordprocessingml/2006/main" xmlns:w14="http://schemas.microsoft.com/office/word/2010/wordml" xmlns:w15="http://schemas.microsoft.com/office/word/2012/wordml" xmlns:w16cex="http://schemas.microsoft.com/office/word/2018/wordml/cex" xmlns:w16cid="http://schemas.microsoft.com/office/word/2016/wordml/cid" xmlns:w16="http://schemas.microsoft.com/office/word/2018/wordml" xmlns:w16se="http://schemas.microsoft.com/office/word/2015/wordml/symex" xmlns:wpg="http://schemas.microsoft.com/office/word/2010/wordprocessingGroup" xmlns:wpi="http://schemas.microsoft.com/office/word/2010/wordprocessingInk" xmlns:wne="http://schemas.microsoft.com/office/word/2006/wordml" xmlns:wps="http://schemas.microsoft.com/office/word/2010/wordprocessingShape" mc:Ignorable="w14 w15 w16se w16cid w16 w16cex wp14">
   <w:body>
     <w:p>
       <w:pPr>
@@ -87,7 +87,23 @@
           <w:b/>
           <w:bCs/>
         </w:rPr>
-        <w:t>sorted by cowid, dat</w:t>
+        <w:t xml:space="preserve">sorted by </w:t>
+      </w:r>
+      <w:proofErr w:type="spellStart"/>
+      <w:r>
+        <w:rPr>
+          <w:b/>
+          <w:bCs/>
+        </w:rPr>
+        <w:t>cowid</w:t>
+      </w:r>
+      <w:proofErr w:type="spellEnd"/>
+      <w:r>
+        <w:rPr>
+          <w:b/>
+          <w:bCs/>
+        </w:rPr>
+        <w:t>, dat</w:t>
       </w:r>
       <w:r>
         <w:rPr>
@@ -121,13 +137,15 @@
       </w:r>
       <w:r>
         <w:rPr>
-          <w:rFonts w:hint="default"/>
           <w:lang w:val="en"/>
         </w:rPr>
         <w:t xml:space="preserve">to </w:t>
       </w:r>
       <w:r>
-        <w:t>calculate the distance traveled, path sinuosity, woodland preference index. The logic of this part is hard to follow. Time is needed to understand it.</w:t>
+        <w:t>calculate the distance traveled, path sinuosity, woodland preference index. The logic of this part is hard to follow. Time is needed</w:t>
+      </w:r>
+      <w:r>
+        <w:t xml:space="preserve"> to understand it.</w:t>
       </w:r>
     </w:p>
     <w:p>
@@ -141,29 +159,19 @@
       <w:r>
         <w:t xml:space="preserve">The code of the convex hull is calculate following </w:t>
       </w:r>
-      <w:r>
-        <w:fldChar w:fldCharType="begin"/>
-      </w:r>
-      <w:r>
-        <w:instrText xml:space="preserve"> HYPERLINK "https://en.wikibooks.org/wiki/Algorithm_Implementation/Geometry/Convex_hull/Monotone_chain" </w:instrText>
-      </w:r>
-      <w:r>
-        <w:fldChar w:fldCharType="separate"/>
-      </w:r>
-      <w:r>
-        <w:rPr>
-          <w:rStyle w:val="4"/>
-        </w:rPr>
-        <w:t>Andrew's monotone chain convex hull algorithm</w:t>
-      </w:r>
-      <w:r>
-        <w:rPr>
-          <w:rStyle w:val="4"/>
-        </w:rPr>
-        <w:fldChar w:fldCharType="end"/>
-      </w:r>
-      <w:r>
-        <w:t xml:space="preserve">. The function accept the GPS locations of one cow, </w:t>
+      <w:hyperlink r:id="rId6" w:history="1">
+        <w:r>
+          <w:rPr>
+            <w:rStyle w:val="Hyperlink"/>
+          </w:rPr>
+          <w:t>Andrew's monotone chain convex hull algorithm</w:t>
+        </w:r>
+      </w:hyperlink>
+      <w:r>
+        <w:t>. The function accept the GPS loca</w:t>
+      </w:r>
+      <w:r>
+        <w:t xml:space="preserve">tions of one cow, </w:t>
       </w:r>
       <w:r>
         <w:rPr>
@@ -190,7 +198,23 @@
           <w:b/>
           <w:bCs/>
         </w:rPr>
-        <w:t>O(nlog(n))</w:t>
+        <w:t>O(</w:t>
+      </w:r>
+      <w:proofErr w:type="spellStart"/>
+      <w:r>
+        <w:rPr>
+          <w:b/>
+          <w:bCs/>
+        </w:rPr>
+        <w:t>nlog</w:t>
+      </w:r>
+      <w:proofErr w:type="spellEnd"/>
+      <w:r>
+        <w:rPr>
+          <w:b/>
+          <w:bCs/>
+        </w:rPr>
+        <w:t>(n))</w:t>
       </w:r>
       <w:r>
         <w:t>.</w:t>
@@ -220,13 +244,16 @@
         <w:jc w:val="center"/>
       </w:pPr>
       <w:r>
+        <w:rPr>
+          <w:noProof/>
+        </w:rPr>
         <w:drawing>
-          <wp:inline distT="0" distB="0" distL="114300" distR="114300">
+          <wp:inline distT="0" distB="0" distL="114300" distR="114300" wp14:anchorId="34990A6C" wp14:editId="6E31A3F4">
             <wp:extent cx="4756785" cy="1527810"/>
             <wp:effectExtent l="0" t="0" r="5715" b="8890"/>
             <wp:docPr id="2" name="图片 2"/>
             <wp:cNvGraphicFramePr>
-              <a:graphicFrameLocks xmlns:a="http://schemas.openxmlformats.org/drawingml/2006/main" noChangeAspect="true"/>
+              <a:graphicFrameLocks xmlns:a="http://schemas.openxmlformats.org/drawingml/2006/main" noChangeAspect="1"/>
             </wp:cNvGraphicFramePr>
             <a:graphic xmlns:a="http://schemas.openxmlformats.org/drawingml/2006/main">
               <a:graphicData uri="http://schemas.openxmlformats.org/drawingml/2006/picture">
@@ -234,11 +261,11 @@
                   <pic:nvPicPr>
                     <pic:cNvPr id="2" name="图片 2"/>
                     <pic:cNvPicPr>
-                      <a:picLocks noChangeAspect="true"/>
+                      <a:picLocks noChangeAspect="1"/>
                     </pic:cNvPicPr>
                   </pic:nvPicPr>
                   <pic:blipFill>
-                    <a:blip r:embed="rId4"/>
+                    <a:blip r:embed="rId7"/>
                     <a:stretch>
                       <a:fillRect/>
                     </a:stretch>
@@ -272,18 +299,31 @@
         <w:jc w:val="left"/>
       </w:pPr>
       <w:r>
-        <w:t>Given two velocity parameters, one for walking</w:t>
-      </w:r>
-      <w:r>
-        <w:rPr>
-          <w:b/>
-          <w:bCs/>
-        </w:rPr>
-        <w:t xml:space="preserve"> v_walking</w:t>
-      </w:r>
+        <w:t>Given two velocity paramet</w:t>
+      </w:r>
+      <w:r>
+        <w:t>ers, one for walking</w:t>
+      </w:r>
+      <w:r>
+        <w:rPr>
+          <w:b/>
+          <w:bCs/>
+        </w:rPr>
+        <w:t xml:space="preserve"> </w:t>
+      </w:r>
+      <w:proofErr w:type="spellStart"/>
+      <w:r>
+        <w:rPr>
+          <w:b/>
+          <w:bCs/>
+        </w:rPr>
+        <w:t>v_walking</w:t>
+      </w:r>
+      <w:proofErr w:type="spellEnd"/>
       <w:r>
         <w:t xml:space="preserve">, one for running </w:t>
       </w:r>
+      <w:proofErr w:type="spellStart"/>
       <w:r>
         <w:rPr>
           <w:b/>
@@ -291,6 +331,7 @@
         </w:rPr>
         <w:t>v_running</w:t>
       </w:r>
+      <w:proofErr w:type="spellEnd"/>
       <w:r>
         <w:t xml:space="preserve">. The velocity of a cow is computed by two consecutive GPS records. If the cow's velocity is </w:t>
       </w:r>
@@ -319,11 +360,43 @@
           <w:b/>
           <w:bCs/>
         </w:rPr>
-        <w:t>(v_walking, v_running]</w:t>
-      </w:r>
-      <w:r>
+        <w:t>(</w:t>
+      </w:r>
+      <w:proofErr w:type="spellStart"/>
+      <w:r>
+        <w:rPr>
+          <w:b/>
+          <w:bCs/>
+        </w:rPr>
+        <w:t>v_walking</w:t>
+      </w:r>
+      <w:proofErr w:type="spellEnd"/>
+      <w:r>
+        <w:rPr>
+          <w:b/>
+          <w:bCs/>
+        </w:rPr>
         <w:t xml:space="preserve">, </w:t>
       </w:r>
+      <w:proofErr w:type="spellStart"/>
+      <w:r>
+        <w:rPr>
+          <w:b/>
+          <w:bCs/>
+        </w:rPr>
+        <w:t>v_running</w:t>
+      </w:r>
+      <w:proofErr w:type="spellEnd"/>
+      <w:r>
+        <w:rPr>
+          <w:b/>
+          <w:bCs/>
+        </w:rPr>
+        <w:t>]</w:t>
+      </w:r>
+      <w:r>
+        <w:t xml:space="preserve">, </w:t>
+      </w:r>
       <w:r>
         <w:rPr>
           <w:b/>
@@ -339,8 +412,17 @@
           <w:b/>
           <w:bCs/>
         </w:rPr>
-        <w:t>greater that v_running</w:t>
-      </w:r>
+        <w:t xml:space="preserve">greater that </w:t>
+      </w:r>
+      <w:proofErr w:type="spellStart"/>
+      <w:r>
+        <w:rPr>
+          <w:b/>
+          <w:bCs/>
+        </w:rPr>
+        <w:t>v_running</w:t>
+      </w:r>
+      <w:proofErr w:type="spellEnd"/>
       <w:r>
         <w:t xml:space="preserve">, we think </w:t>
       </w:r>
@@ -366,6 +448,7 @@
       <w:r>
         <w:t xml:space="preserve">The function </w:t>
       </w:r>
+      <w:proofErr w:type="spellStart"/>
       <w:r>
         <w:rPr>
           <w:b/>
@@ -373,6 +456,7 @@
         </w:rPr>
         <w:t>movementParitionForCow</w:t>
       </w:r>
+      <w:proofErr w:type="spellEnd"/>
       <w:r>
         <w:t xml:space="preserve"> counts the percentage of each cow that was resting, walking and running during the whole day,</w:t>
       </w:r>
@@ -381,7 +465,14 @@
           <w:b/>
           <w:bCs/>
         </w:rPr>
-        <w:t xml:space="preserve"> the pre-day, the daytime, and the post-day </w:t>
+        <w:t xml:space="preserve"> the pr</w:t>
+      </w:r>
+      <w:r>
+        <w:rPr>
+          <w:b/>
+          <w:bCs/>
+        </w:rPr>
+        <w:t xml:space="preserve">e-day, the daytime, and the post-day </w:t>
       </w:r>
       <w:r>
         <w:t>according given time date.</w:t>
@@ -398,6 +489,7 @@
       <w:r>
         <w:t xml:space="preserve">The function </w:t>
       </w:r>
+      <w:proofErr w:type="spellStart"/>
       <w:r>
         <w:rPr>
           <w:b/>
@@ -405,6 +497,7 @@
         </w:rPr>
         <w:t>time_slot</w:t>
       </w:r>
+      <w:proofErr w:type="spellEnd"/>
       <w:r>
         <w:t xml:space="preserve"> </w:t>
       </w:r>
@@ -461,10 +554,15 @@
       </w:r>
       <w:r>
         <w:rPr>
-          <w:rFonts w:hint="default"/>
           <w:lang w:val="en"/>
         </w:rPr>
-        <w:t>RAZEACT</w:t>
+        <w:t>RAZEAC</w:t>
+      </w:r>
+      <w:r>
+        <w:rPr>
+          <w:lang w:val="en"/>
+        </w:rPr>
+        <w:t>T</w:t>
       </w:r>
       <w:r>
         <w:t xml:space="preserve"> program. </w:t>
@@ -483,7 +581,6 @@
       </w:r>
       <w:r>
         <w:rPr>
-          <w:rFonts w:hint="default"/>
           <w:lang w:val="en"/>
         </w:rPr>
         <w:t>“GRAZEACT</w:t>
@@ -547,7 +644,11 @@
         <w:t xml:space="preserve"> time data(Time.csv)</w:t>
       </w:r>
       <w:r>
-        <w:t xml:space="preserve"> into the CSV format and use the comma as the delimiter. In total, the CSV file should have 3 columns of basic information. They are: </w:t>
+        <w:t xml:space="preserve"> into the CSV format and use the comma as the delimiter. In </w:t>
+      </w:r>
+      <w:r>
+        <w:lastRenderedPageBreak/>
+        <w:t xml:space="preserve">total, the CSV file should have 3 columns of basic information. They are: </w:t>
       </w:r>
       <w:r>
         <w:rPr>
@@ -559,22 +660,47 @@
       <w:r>
         <w:t xml:space="preserve">The format of Date is </w:t>
       </w:r>
-      <w:r>
-        <w:rPr>
-          <w:b/>
-          <w:bCs/>
-        </w:rPr>
-        <w:t>yyyy-MM-dd</w:t>
+      <w:proofErr w:type="spellStart"/>
+      <w:r>
+        <w:rPr>
+          <w:b/>
+          <w:bCs/>
+        </w:rPr>
+        <w:t>yyyy</w:t>
+      </w:r>
+      <w:proofErr w:type="spellEnd"/>
+      <w:r>
+        <w:rPr>
+          <w:b/>
+          <w:bCs/>
+        </w:rPr>
+        <w:t>-MM-</w:t>
+      </w:r>
+      <w:r>
+        <w:rPr>
+          <w:b/>
+          <w:bCs/>
+        </w:rPr>
+        <w:t>dd</w:t>
       </w:r>
       <w:r>
         <w:t xml:space="preserve">. The format of Sunrise and Sunset is </w:t>
       </w:r>
-      <w:r>
-        <w:rPr>
-          <w:b/>
-          <w:bCs/>
-        </w:rPr>
-        <w:t>HH:mm:dd AM/PM</w:t>
+      <w:proofErr w:type="spellStart"/>
+      <w:r>
+        <w:rPr>
+          <w:b/>
+          <w:bCs/>
+        </w:rPr>
+        <w:t>HH:mm:dd</w:t>
+      </w:r>
+      <w:proofErr w:type="spellEnd"/>
+      <w:r>
+        <w:rPr>
+          <w:b/>
+          <w:bCs/>
+        </w:rPr>
+        <w:t xml:space="preserve"> AM/PM</w:t>
       </w:r>
       <w:r>
         <w:t xml:space="preserve">. </w:t>
@@ -582,13 +708,16 @@
     </w:p>
     <w:p>
       <w:r>
+        <w:rPr>
+          <w:noProof/>
+        </w:rPr>
         <w:drawing>
-          <wp:inline distT="0" distB="0" distL="114300" distR="114300">
+          <wp:inline distT="0" distB="0" distL="114300" distR="114300" wp14:anchorId="016BB5DD" wp14:editId="1C2C9A42">
             <wp:extent cx="2063115" cy="1473200"/>
             <wp:effectExtent l="0" t="0" r="0" b="0"/>
             <wp:docPr id="1" name="图片 1"/>
             <wp:cNvGraphicFramePr>
-              <a:graphicFrameLocks xmlns:a="http://schemas.openxmlformats.org/drawingml/2006/main" noChangeAspect="true"/>
+              <a:graphicFrameLocks xmlns:a="http://schemas.openxmlformats.org/drawingml/2006/main" noChangeAspect="1"/>
             </wp:cNvGraphicFramePr>
             <a:graphic xmlns:a="http://schemas.openxmlformats.org/drawingml/2006/main">
               <a:graphicData uri="http://schemas.openxmlformats.org/drawingml/2006/picture">
@@ -596,11 +725,11 @@
                   <pic:nvPicPr>
                     <pic:cNvPr id="1" name="图片 1"/>
                     <pic:cNvPicPr>
-                      <a:picLocks noChangeAspect="true"/>
+                      <a:picLocks noChangeAspect="1"/>
                     </pic:cNvPicPr>
                   </pic:nvPicPr>
                   <pic:blipFill>
-                    <a:blip r:embed="rId5"/>
+                    <a:blip r:embed="rId8"/>
                     <a:stretch>
                       <a:fillRect/>
                     </a:stretch>
@@ -652,7 +781,94 @@
           <w:b/>
           <w:bCs/>
         </w:rPr>
-        <w:t xml:space="preserve">Date, Cum_PPT_in, Act_PPT_in, Temp_c, Wind_degree, Wind_mph, Lunar. </w:t>
+        <w:t xml:space="preserve">Date, </w:t>
+      </w:r>
+      <w:proofErr w:type="spellStart"/>
+      <w:r>
+        <w:rPr>
+          <w:b/>
+          <w:bCs/>
+        </w:rPr>
+        <w:t>Cum_PPT_in</w:t>
+      </w:r>
+      <w:proofErr w:type="spellEnd"/>
+      <w:r>
+        <w:rPr>
+          <w:b/>
+          <w:bCs/>
+        </w:rPr>
+        <w:t xml:space="preserve">, </w:t>
+      </w:r>
+      <w:proofErr w:type="spellStart"/>
+      <w:r>
+        <w:rPr>
+          <w:b/>
+          <w:bCs/>
+        </w:rPr>
+        <w:t>Act_PP</w:t>
+      </w:r>
+      <w:r>
+        <w:rPr>
+          <w:b/>
+          <w:bCs/>
+        </w:rPr>
+        <w:t>T_in</w:t>
+      </w:r>
+      <w:proofErr w:type="spellEnd"/>
+      <w:r>
+        <w:rPr>
+          <w:b/>
+          <w:bCs/>
+        </w:rPr>
+        <w:t xml:space="preserve">, </w:t>
+      </w:r>
+      <w:proofErr w:type="spellStart"/>
+      <w:r>
+        <w:rPr>
+          <w:b/>
+          <w:bCs/>
+        </w:rPr>
+        <w:t>Temp_c</w:t>
+      </w:r>
+      <w:proofErr w:type="spellEnd"/>
+      <w:r>
+        <w:rPr>
+          <w:b/>
+          <w:bCs/>
+        </w:rPr>
+        <w:t xml:space="preserve">, </w:t>
+      </w:r>
+      <w:proofErr w:type="spellStart"/>
+      <w:r>
+        <w:rPr>
+          <w:b/>
+          <w:bCs/>
+        </w:rPr>
+        <w:t>Wind_degree</w:t>
+      </w:r>
+      <w:proofErr w:type="spellEnd"/>
+      <w:r>
+        <w:rPr>
+          <w:b/>
+          <w:bCs/>
+        </w:rPr>
+        <w:t xml:space="preserve">, </w:t>
+      </w:r>
+      <w:proofErr w:type="spellStart"/>
+      <w:r>
+        <w:rPr>
+          <w:b/>
+          <w:bCs/>
+        </w:rPr>
+        <w:t>Wind_mph</w:t>
+      </w:r>
+      <w:proofErr w:type="spellEnd"/>
+      <w:r>
+        <w:rPr>
+          <w:b/>
+          <w:bCs/>
+        </w:rPr>
+        <w:t xml:space="preserve">, Lunar. </w:t>
       </w:r>
       <w:r>
         <w:t xml:space="preserve">The format of Date is </w:t>
@@ -662,10 +878,59 @@
           <w:b/>
           <w:bCs/>
         </w:rPr>
-        <w:t>MM/dd/yyyy</w:t>
-      </w:r>
-      <w:r>
-        <w:t xml:space="preserve">. The Cum_PPT_in, Act_PPT_in, Temp_c, Wind_degree, Wind_mph, Lunar are </w:t>
+        <w:t>MM/dd/</w:t>
+      </w:r>
+      <w:proofErr w:type="spellStart"/>
+      <w:r>
+        <w:rPr>
+          <w:b/>
+          <w:bCs/>
+        </w:rPr>
+        <w:t>yyyy</w:t>
+      </w:r>
+      <w:proofErr w:type="spellEnd"/>
+      <w:r>
+        <w:t xml:space="preserve">. The </w:t>
+      </w:r>
+      <w:proofErr w:type="spellStart"/>
+      <w:r>
+        <w:t>Cum_PPT_in</w:t>
+      </w:r>
+      <w:proofErr w:type="spellEnd"/>
+      <w:r>
+        <w:t xml:space="preserve">, </w:t>
+      </w:r>
+      <w:proofErr w:type="spellStart"/>
+      <w:r>
+        <w:t>Act_PPT_in</w:t>
+      </w:r>
+      <w:proofErr w:type="spellEnd"/>
+      <w:r>
+        <w:t xml:space="preserve">, </w:t>
+      </w:r>
+      <w:proofErr w:type="spellStart"/>
+      <w:r>
+        <w:t>Temp_c</w:t>
+      </w:r>
+      <w:proofErr w:type="spellEnd"/>
+      <w:r>
+        <w:t xml:space="preserve">, </w:t>
+      </w:r>
+      <w:proofErr w:type="spellStart"/>
+      <w:r>
+        <w:t>Wind_degree</w:t>
+      </w:r>
+      <w:proofErr w:type="spellEnd"/>
+      <w:r>
+        <w:t xml:space="preserve">, </w:t>
+      </w:r>
+      <w:proofErr w:type="spellStart"/>
+      <w:r>
+        <w:t>Wind_mph</w:t>
+      </w:r>
+      <w:proofErr w:type="spellEnd"/>
+      <w:r>
+        <w:t xml:space="preserve">, Lunar are </w:t>
       </w:r>
       <w:r>
         <w:rPr>
@@ -680,13 +945,16 @@
     </w:p>
     <w:p>
       <w:r>
+        <w:rPr>
+          <w:noProof/>
+        </w:rPr>
         <w:drawing>
-          <wp:inline distT="0" distB="0" distL="114300" distR="114300">
+          <wp:inline distT="0" distB="0" distL="114300" distR="114300" wp14:anchorId="76268794" wp14:editId="3F2C278C">
             <wp:extent cx="3970020" cy="1419860"/>
             <wp:effectExtent l="0" t="0" r="5080" b="2540"/>
             <wp:docPr id="3" name="图片 2"/>
             <wp:cNvGraphicFramePr>
-              <a:graphicFrameLocks xmlns:a="http://schemas.openxmlformats.org/drawingml/2006/main" noChangeAspect="true"/>
+              <a:graphicFrameLocks xmlns:a="http://schemas.openxmlformats.org/drawingml/2006/main" noChangeAspect="1"/>
             </wp:cNvGraphicFramePr>
             <a:graphic xmlns:a="http://schemas.openxmlformats.org/drawingml/2006/main">
               <a:graphicData uri="http://schemas.openxmlformats.org/drawingml/2006/picture">
@@ -694,11 +962,11 @@
                   <pic:nvPicPr>
                     <pic:cNvPr id="3" name="图片 2"/>
                     <pic:cNvPicPr>
-                      <a:picLocks noChangeAspect="true"/>
+                      <a:picLocks noChangeAspect="1"/>
                     </pic:cNvPicPr>
                   </pic:nvPicPr>
                   <pic:blipFill>
-                    <a:blip r:embed="rId6"/>
+                    <a:blip r:embed="rId9"/>
                     <a:stretch>
                       <a:fillRect/>
                     </a:stretch>
@@ -744,7 +1012,6 @@
       </w:r>
       <w:r>
         <w:rPr>
-          <w:rFonts w:hint="default"/>
           <w:b/>
           <w:bCs/>
           <w:lang w:val="en"/>
@@ -760,7 +1027,6 @@
       </w:r>
       <w:r>
         <w:rPr>
-          <w:rFonts w:hint="default"/>
           <w:b/>
           <w:bCs/>
           <w:lang w:val="en"/>
@@ -777,32 +1043,70 @@
       <w:r>
         <w:t xml:space="preserve"> into the CSV format and use the comma as the delimiter. In total, the CSV file should have 6 columns of basic information. They are: </w:t>
       </w:r>
-      <w:r>
-        <w:rPr>
-          <w:b/>
-          <w:bCs/>
-        </w:rPr>
-        <w:t xml:space="preserve">CowID, Date, Time, northing, easting, Woodland. </w:t>
-      </w:r>
-      <w:r>
-        <w:t xml:space="preserve">The CowID is the unique id of each cow. It’s could be an integer or a string of text. The format of Date is </w:t>
-      </w:r>
-      <w:r>
-        <w:rPr>
-          <w:b/>
-          <w:bCs/>
-        </w:rPr>
-        <w:t>MM/dd/yyyy</w:t>
-      </w:r>
+      <w:proofErr w:type="spellStart"/>
+      <w:r>
+        <w:rPr>
+          <w:b/>
+          <w:bCs/>
+        </w:rPr>
+        <w:t>CowID</w:t>
+      </w:r>
+      <w:proofErr w:type="spellEnd"/>
+      <w:r>
+        <w:rPr>
+          <w:b/>
+          <w:bCs/>
+        </w:rPr>
+        <w:t xml:space="preserve">, Date, Time, northing, easting, Woodland. </w:t>
+      </w:r>
+      <w:r>
+        <w:t xml:space="preserve">The </w:t>
+      </w:r>
+      <w:proofErr w:type="spellStart"/>
+      <w:r>
+        <w:t>CowID</w:t>
+      </w:r>
+      <w:proofErr w:type="spellEnd"/>
+      <w:r>
+        <w:t xml:space="preserve"> is the unique id of each cow. It’s could be an integer or a stri</w:t>
+      </w:r>
+      <w:r>
+        <w:t xml:space="preserve">ng of text. The format of Date is </w:t>
+      </w:r>
+      <w:r>
+        <w:rPr>
+          <w:b/>
+          <w:bCs/>
+        </w:rPr>
+        <w:t>MM/dd/</w:t>
+      </w:r>
+      <w:proofErr w:type="spellStart"/>
+      <w:r>
+        <w:rPr>
+          <w:b/>
+          <w:bCs/>
+        </w:rPr>
+        <w:t>yyyy</w:t>
+      </w:r>
+      <w:proofErr w:type="spellEnd"/>
       <w:r>
         <w:t xml:space="preserve">. The format of time is </w:t>
       </w:r>
-      <w:r>
-        <w:rPr>
-          <w:b/>
-          <w:bCs/>
-        </w:rPr>
-        <w:t>HH:mm:dd AM/PM</w:t>
+      <w:proofErr w:type="spellStart"/>
+      <w:r>
+        <w:rPr>
+          <w:b/>
+          <w:bCs/>
+        </w:rPr>
+        <w:t>HH:mm:dd</w:t>
+      </w:r>
+      <w:proofErr w:type="spellEnd"/>
+      <w:r>
+        <w:rPr>
+          <w:b/>
+          <w:bCs/>
+        </w:rPr>
+        <w:t xml:space="preserve"> AM/PM</w:t>
       </w:r>
       <w:r>
         <w:t>. The northing and easting are</w:t>
@@ -836,7 +1140,6 @@
       </w:r>
       <w:r>
         <w:rPr>
-          <w:rFonts w:hint="default"/>
           <w:b/>
           <w:bCs/>
           <w:lang w:val="en"/>
@@ -845,12 +1148,15 @@
       </w:r>
       <w:r>
         <w:rPr>
-          <w:rFonts w:hint="default"/>
-          <w:b w:val="0"/>
-          <w:bCs w:val="0"/>
           <w:lang w:val="en"/>
         </w:rPr>
-        <w:t>that indicates a cow is visiting a woodland or not in current time</w:t>
+        <w:t>that indicates a cow is visiting a woodland</w:t>
+      </w:r>
+      <w:r>
+        <w:rPr>
+          <w:lang w:val="en"/>
+        </w:rPr>
+        <w:t xml:space="preserve"> or not in current time</w:t>
       </w:r>
       <w:r>
         <w:rPr>
@@ -865,13 +1171,16 @@
         <w:t xml:space="preserve"> </w:t>
       </w:r>
       <w:r>
+        <w:rPr>
+          <w:noProof/>
+        </w:rPr>
         <w:drawing>
-          <wp:inline distT="0" distB="0" distL="114300" distR="114300">
+          <wp:inline distT="0" distB="0" distL="114300" distR="114300" wp14:anchorId="1BF601F3" wp14:editId="47B583D2">
             <wp:extent cx="3368675" cy="1593850"/>
             <wp:effectExtent l="0" t="0" r="0" b="6350"/>
             <wp:docPr id="4" name="图片 3"/>
             <wp:cNvGraphicFramePr>
-              <a:graphicFrameLocks xmlns:a="http://schemas.openxmlformats.org/drawingml/2006/main" noChangeAspect="true"/>
+              <a:graphicFrameLocks xmlns:a="http://schemas.openxmlformats.org/drawingml/2006/main" noChangeAspect="1"/>
             </wp:cNvGraphicFramePr>
             <a:graphic xmlns:a="http://schemas.openxmlformats.org/drawingml/2006/main">
               <a:graphicData uri="http://schemas.openxmlformats.org/drawingml/2006/picture">
@@ -879,11 +1188,11 @@
                   <pic:nvPicPr>
                     <pic:cNvPr id="4" name="图片 3"/>
                     <pic:cNvPicPr>
-                      <a:picLocks noChangeAspect="true"/>
+                      <a:picLocks noChangeAspect="1"/>
                     </pic:cNvPicPr>
                   </pic:nvPicPr>
                   <pic:blipFill>
-                    <a:blip r:embed="rId7"/>
+                    <a:blip r:embed="rId10"/>
                     <a:stretch>
                       <a:fillRect/>
                     </a:stretch>
@@ -938,18 +1247,22 @@
         <w:jc w:val="left"/>
       </w:pPr>
       <w:r>
+        <w:lastRenderedPageBreak/>
         <w:t>You could run the code from the Command line on Windows/Linux/MacOS. The results will put in the same folder as the input files and the java program</w:t>
       </w:r>
     </w:p>
     <w:p>
       <w:r>
+        <w:rPr>
+          <w:noProof/>
+        </w:rPr>
         <w:drawing>
-          <wp:inline distT="0" distB="0" distL="0" distR="0">
+          <wp:inline distT="0" distB="0" distL="0" distR="0" wp14:anchorId="198EE024" wp14:editId="1939782F">
             <wp:extent cx="5521325" cy="2440940"/>
             <wp:effectExtent l="0" t="0" r="3175" b="0"/>
             <wp:docPr id="5" name="Picture 5" descr="Text, letter&#10;&#10;Description automatically generated"/>
             <wp:cNvGraphicFramePr>
-              <a:graphicFrameLocks xmlns:a="http://schemas.openxmlformats.org/drawingml/2006/main" noChangeAspect="true"/>
+              <a:graphicFrameLocks xmlns:a="http://schemas.openxmlformats.org/drawingml/2006/main" noChangeAspect="1"/>
             </wp:cNvGraphicFramePr>
             <a:graphic xmlns:a="http://schemas.openxmlformats.org/drawingml/2006/main">
               <a:graphicData uri="http://schemas.openxmlformats.org/drawingml/2006/picture">
@@ -957,11 +1270,11 @@
                   <pic:nvPicPr>
                     <pic:cNvPr id="5" name="Picture 5" descr="Text, letter&#10;&#10;Description automatically generated"/>
                     <pic:cNvPicPr>
-                      <a:picLocks noChangeAspect="true"/>
+                      <a:picLocks noChangeAspect="1"/>
                     </pic:cNvPicPr>
                   </pic:nvPicPr>
                   <pic:blipFill>
-                    <a:blip r:embed="rId8"/>
+                    <a:blip r:embed="rId11"/>
                     <a:stretch>
                       <a:fillRect/>
                     </a:stretch>
@@ -1020,7 +1333,10 @@
         <w:t>position file name</w:t>
       </w:r>
       <w:r>
-        <w:t xml:space="preserve"> (Default: DataWithPosition.csv)</w:t>
+        <w:t xml:space="preserve"> (Default: DataWit</w:t>
+      </w:r>
+      <w:r>
+        <w:t>hPosition.csv)</w:t>
       </w:r>
     </w:p>
     <w:p>
@@ -1161,7 +1477,10 @@
         <w:t>the number of the lag</w:t>
       </w:r>
       <w:r>
-        <w:t xml:space="preserve"> (number of GPS records need to be considered in previous and following, default is 5)</w:t>
+        <w:t xml:space="preserve"> (number of GPS records need to be consi</w:t>
+      </w:r>
+      <w:r>
+        <w:t>dered in previous and following, default is 5)</w:t>
       </w:r>
     </w:p>
     <w:p/>
@@ -1218,13 +1537,20 @@
       </w:r>
       <w:r>
         <w:rPr>
-          <w:rFonts w:hint="default"/>
           <w:lang w:val="en"/>
         </w:rPr>
         <w:t xml:space="preserve">are </w:t>
       </w:r>
       <w:r>
-        <w:t>sorted by CowID, then by date)</w:t>
+        <w:t xml:space="preserve">sorted by </w:t>
+      </w:r>
+      <w:proofErr w:type="spellStart"/>
+      <w:r>
+        <w:t>CowID</w:t>
+      </w:r>
+      <w:proofErr w:type="spellEnd"/>
+      <w:r>
+        <w:t>, then by date)</w:t>
       </w:r>
     </w:p>
     <w:p>
@@ -1235,13 +1561,16 @@
         <w:jc w:val="center"/>
       </w:pPr>
       <w:r>
+        <w:rPr>
+          <w:noProof/>
+        </w:rPr>
         <w:drawing>
-          <wp:inline distT="0" distB="0" distL="0" distR="0">
+          <wp:inline distT="0" distB="0" distL="0" distR="0" wp14:anchorId="4CC451E7" wp14:editId="2286F8EA">
             <wp:extent cx="6075045" cy="1265555"/>
             <wp:effectExtent l="0" t="0" r="0" b="4445"/>
             <wp:docPr id="11" name="Picture 11" descr="Table&#10;&#10;Description automatically generated"/>
             <wp:cNvGraphicFramePr>
-              <a:graphicFrameLocks xmlns:a="http://schemas.openxmlformats.org/drawingml/2006/main" noChangeAspect="true"/>
+              <a:graphicFrameLocks xmlns:a="http://schemas.openxmlformats.org/drawingml/2006/main" noChangeAspect="1"/>
             </wp:cNvGraphicFramePr>
             <a:graphic xmlns:a="http://schemas.openxmlformats.org/drawingml/2006/main">
               <a:graphicData uri="http://schemas.openxmlformats.org/drawingml/2006/picture">
@@ -1249,11 +1578,11 @@
                   <pic:nvPicPr>
                     <pic:cNvPr id="11" name="Picture 11" descr="Table&#10;&#10;Description automatically generated"/>
                     <pic:cNvPicPr>
-                      <a:picLocks noChangeAspect="true"/>
+                      <a:picLocks noChangeAspect="1"/>
                     </pic:cNvPicPr>
                   </pic:nvPicPr>
                   <pic:blipFill>
-                    <a:blip r:embed="rId9"/>
+                    <a:blip r:embed="rId12"/>
                     <a:stretch>
                       <a:fillRect/>
                     </a:stretch>
@@ -1302,11 +1631,13 @@
         <w:t>(</w:t>
       </w:r>
       <w:r>
-        <w:t xml:space="preserve">calculates cows movement partition, represented as percentage, according to </w:t>
-      </w:r>
-      <w:r>
-        <w:rPr>
-          <w:rFonts w:hint="default"/>
+        <w:t>calculates cows movement partition, represent</w:t>
+      </w:r>
+      <w:r>
+        <w:t xml:space="preserve">ed as percentage, according to </w:t>
+      </w:r>
+      <w:r>
+        <w:rPr>
           <w:lang w:val="en"/>
         </w:rPr>
         <w:t xml:space="preserve">the </w:t>
@@ -1316,7 +1647,6 @@
       </w:r>
       <w:r>
         <w:rPr>
-          <w:rFonts w:hint="default"/>
           <w:lang w:val="en"/>
         </w:rPr>
         <w:t>ted</w:t>
@@ -1326,7 +1656,6 @@
       </w:r>
       <w:r>
         <w:rPr>
-          <w:rFonts w:hint="default"/>
           <w:lang w:val="en"/>
         </w:rPr>
         <w:t xml:space="preserve">the </w:t>
@@ -1336,7 +1665,6 @@
       </w:r>
       <w:r>
         <w:rPr>
-          <w:rFonts w:hint="default"/>
           <w:lang w:val="en"/>
         </w:rPr>
         <w:t xml:space="preserve"> and the </w:t>
@@ -1346,7 +1674,6 @@
       </w:r>
       <w:r>
         <w:rPr>
-          <w:rFonts w:hint="default"/>
           <w:lang w:val="en"/>
         </w:rPr>
         <w:t xml:space="preserve"> (pre-day, day-time and post-day)</w:t>
@@ -1356,13 +1683,20 @@
       </w:r>
       <w:r>
         <w:rPr>
-          <w:rFonts w:hint="default"/>
           <w:lang w:val="en"/>
         </w:rPr>
         <w:t xml:space="preserve"> which are</w:t>
       </w:r>
       <w:r>
-        <w:t xml:space="preserve"> sorted by Cow_id, then by date</w:t>
+        <w:t xml:space="preserve"> sorted by </w:t>
+      </w:r>
+      <w:proofErr w:type="spellStart"/>
+      <w:r>
+        <w:t>Cow_id</w:t>
+      </w:r>
+      <w:proofErr w:type="spellEnd"/>
+      <w:r>
+        <w:t>, then by date</w:t>
       </w:r>
       <w:r>
         <w:rPr>
@@ -1380,13 +1714,17 @@
         <w:jc w:val="center"/>
       </w:pPr>
       <w:r>
+        <w:rPr>
+          <w:noProof/>
+        </w:rPr>
+        <w:lastRenderedPageBreak/>
         <w:drawing>
-          <wp:inline distT="0" distB="0" distL="0" distR="0">
+          <wp:inline distT="0" distB="0" distL="0" distR="0" wp14:anchorId="2F07F55C" wp14:editId="5F5CA7C8">
             <wp:extent cx="5355590" cy="1857375"/>
             <wp:effectExtent l="0" t="0" r="16510" b="9525"/>
             <wp:docPr id="12" name="Picture 12" descr="Text&#10;&#10;Description automatically generated"/>
             <wp:cNvGraphicFramePr>
-              <a:graphicFrameLocks xmlns:a="http://schemas.openxmlformats.org/drawingml/2006/main" noChangeAspect="true"/>
+              <a:graphicFrameLocks xmlns:a="http://schemas.openxmlformats.org/drawingml/2006/main" noChangeAspect="1"/>
             </wp:cNvGraphicFramePr>
             <a:graphic xmlns:a="http://schemas.openxmlformats.org/drawingml/2006/main">
               <a:graphicData uri="http://schemas.openxmlformats.org/drawingml/2006/picture">
@@ -1394,11 +1732,11 @@
                   <pic:nvPicPr>
                     <pic:cNvPr id="12" name="Picture 12" descr="Text&#10;&#10;Description automatically generated"/>
                     <pic:cNvPicPr>
-                      <a:picLocks noChangeAspect="true"/>
+                      <a:picLocks noChangeAspect="1"/>
                     </pic:cNvPicPr>
                   </pic:nvPicPr>
                   <pic:blipFill>
-                    <a:blip r:embed="rId10"/>
+                    <a:blip r:embed="rId13"/>
                     <a:stretch>
                       <a:fillRect/>
                     </a:stretch>
@@ -1437,7 +1775,6 @@
       </w:r>
       <w:r>
         <w:rPr>
-          <w:rFonts w:hint="default"/>
           <w:b/>
           <w:bCs/>
           <w:lang w:val="en"/>
@@ -1449,7 +1786,6 @@
       </w:r>
       <w:r>
         <w:rPr>
-          <w:rFonts w:hint="default"/>
           <w:lang w:val="en"/>
         </w:rPr>
         <w:t xml:space="preserve">vertices </w:t>
@@ -1459,7 +1795,6 @@
       </w:r>
       <w:r>
         <w:rPr>
-          <w:rFonts w:hint="default"/>
           <w:lang w:val="en"/>
         </w:rPr>
         <w:t>s on each day, pre-day, day-time and post-day</w:t>
@@ -1469,13 +1804,20 @@
       </w:r>
       <w:r>
         <w:rPr>
-          <w:rFonts w:hint="default"/>
           <w:lang w:val="en"/>
         </w:rPr>
         <w:t xml:space="preserve"> which are</w:t>
       </w:r>
       <w:r>
-        <w:t xml:space="preserve"> sorted by Cow_id, then by day time partition, Date)</w:t>
+        <w:t xml:space="preserve"> sorted by </w:t>
+      </w:r>
+      <w:proofErr w:type="spellStart"/>
+      <w:r>
+        <w:t>Cow_id</w:t>
+      </w:r>
+      <w:proofErr w:type="spellEnd"/>
+      <w:r>
+        <w:t>, then by day time partition, Date)</w:t>
       </w:r>
     </w:p>
     <w:p>
@@ -1483,13 +1825,16 @@
         <w:jc w:val="center"/>
       </w:pPr>
       <w:r>
+        <w:rPr>
+          <w:noProof/>
+        </w:rPr>
         <w:drawing>
-          <wp:inline distT="0" distB="0" distL="0" distR="0">
+          <wp:inline distT="0" distB="0" distL="0" distR="0" wp14:anchorId="009D89F0" wp14:editId="36C16D57">
             <wp:extent cx="2028190" cy="2820670"/>
             <wp:effectExtent l="0" t="0" r="10160" b="17780"/>
             <wp:docPr id="13" name="Picture 13" descr="Text&#10;&#10;Description automatically generated"/>
             <wp:cNvGraphicFramePr>
-              <a:graphicFrameLocks xmlns:a="http://schemas.openxmlformats.org/drawingml/2006/main" noChangeAspect="true"/>
+              <a:graphicFrameLocks xmlns:a="http://schemas.openxmlformats.org/drawingml/2006/main" noChangeAspect="1"/>
             </wp:cNvGraphicFramePr>
             <a:graphic xmlns:a="http://schemas.openxmlformats.org/drawingml/2006/main">
               <a:graphicData uri="http://schemas.openxmlformats.org/drawingml/2006/picture">
@@ -1497,11 +1842,11 @@
                   <pic:nvPicPr>
                     <pic:cNvPr id="13" name="Picture 13" descr="Text&#10;&#10;Description automatically generated"/>
                     <pic:cNvPicPr>
-                      <a:picLocks noChangeAspect="true"/>
+                      <a:picLocks noChangeAspect="1"/>
                     </pic:cNvPicPr>
                   </pic:nvPicPr>
                   <pic:blipFill>
-                    <a:blip r:embed="rId11"/>
+                    <a:blip r:embed="rId14"/>
                     <a:stretch>
                       <a:fillRect/>
                     </a:stretch>
@@ -1543,23 +1888,35 @@
       </w:r>
       <w:r>
         <w:rPr>
-          <w:rFonts w:hint="default"/>
           <w:lang w:val="en"/>
         </w:rPr>
-        <w:t>s on each day, pre-day, day-time and post-day</w:t>
+        <w:t>s on each day, pr</w:t>
+      </w:r>
+      <w:r>
+        <w:rPr>
+          <w:lang w:val="en"/>
+        </w:rPr>
+        <w:t>e-day, day-time and post-day</w:t>
       </w:r>
       <w:r>
         <w:t>,</w:t>
       </w:r>
       <w:r>
         <w:rPr>
-          <w:rFonts w:hint="default"/>
           <w:lang w:val="en"/>
         </w:rPr>
         <w:t xml:space="preserve"> which are </w:t>
       </w:r>
       <w:r>
-        <w:t>sorted by Cow_id, then by Date)</w:t>
+        <w:t xml:space="preserve">sorted by </w:t>
+      </w:r>
+      <w:proofErr w:type="spellStart"/>
+      <w:r>
+        <w:t>Cow_id</w:t>
+      </w:r>
+      <w:proofErr w:type="spellEnd"/>
+      <w:r>
+        <w:t>, then by Date)</w:t>
       </w:r>
       <w:r>
         <w:tab/>
@@ -1570,13 +1927,16 @@
         <w:jc w:val="center"/>
       </w:pPr>
       <w:r>
+        <w:rPr>
+          <w:noProof/>
+        </w:rPr>
         <w:drawing>
-          <wp:inline distT="0" distB="0" distL="0" distR="0">
+          <wp:inline distT="0" distB="0" distL="0" distR="0" wp14:anchorId="358C8271" wp14:editId="6A74F434">
             <wp:extent cx="3549650" cy="2123440"/>
             <wp:effectExtent l="0" t="0" r="12700" b="10160"/>
             <wp:docPr id="14" name="Picture 14" descr="Text&#10;&#10;Description automatically generated"/>
             <wp:cNvGraphicFramePr>
-              <a:graphicFrameLocks xmlns:a="http://schemas.openxmlformats.org/drawingml/2006/main" noChangeAspect="true"/>
+              <a:graphicFrameLocks xmlns:a="http://schemas.openxmlformats.org/drawingml/2006/main" noChangeAspect="1"/>
             </wp:cNvGraphicFramePr>
             <a:graphic xmlns:a="http://schemas.openxmlformats.org/drawingml/2006/main">
               <a:graphicData uri="http://schemas.openxmlformats.org/drawingml/2006/picture">
@@ -1584,11 +1944,11 @@
                   <pic:nvPicPr>
                     <pic:cNvPr id="14" name="Picture 14" descr="Text&#10;&#10;Description automatically generated"/>
                     <pic:cNvPicPr>
-                      <a:picLocks noChangeAspect="true"/>
+                      <a:picLocks noChangeAspect="1"/>
                     </pic:cNvPicPr>
                   </pic:nvPicPr>
                   <pic:blipFill>
-                    <a:blip r:embed="rId12"/>
+                    <a:blip r:embed="rId15"/>
                     <a:stretch>
                       <a:fillRect/>
                     </a:stretch>
@@ -1632,7 +1992,6 @@
       </w:r>
       <w:r>
         <w:rPr>
-          <w:rFonts w:hint="default"/>
           <w:b/>
           <w:bCs/>
           <w:lang w:val="en"/>
@@ -1652,7 +2011,6 @@
       </w:r>
       <w:r>
         <w:rPr>
-          <w:rFonts w:hint="default"/>
           <w:lang w:val="en"/>
         </w:rPr>
         <w:t xml:space="preserve">the </w:t>
@@ -1662,7 +2020,6 @@
       </w:r>
       <w:r>
         <w:rPr>
-          <w:rFonts w:hint="default"/>
           <w:lang w:val="en"/>
         </w:rPr>
         <w:t xml:space="preserve">, </w:t>
@@ -1672,7 +2029,6 @@
       </w:r>
       <w:r>
         <w:rPr>
-          <w:rFonts w:hint="default"/>
           <w:lang w:val="en"/>
         </w:rPr>
         <w:t xml:space="preserve">average </w:t>
@@ -1682,7 +2038,6 @@
       </w:r>
       <w:r>
         <w:rPr>
-          <w:rFonts w:hint="default"/>
           <w:lang w:val="en"/>
         </w:rPr>
         <w:t xml:space="preserve"> (the percentage of a cow that visited woodland among whole GPS records) of a cow in the whole day, pre-day, day-time and post-day</w:t>
@@ -1692,13 +2047,24 @@
       </w:r>
       <w:r>
         <w:rPr>
-          <w:rFonts w:hint="default"/>
           <w:lang w:val="en"/>
         </w:rPr>
         <w:t xml:space="preserve"> which are</w:t>
       </w:r>
       <w:r>
-        <w:t xml:space="preserve"> sorted by cowID, then by date. And all data are partitioned into three time periods</w:t>
+        <w:t xml:space="preserve"> </w:t>
+      </w:r>
+      <w:r>
+        <w:lastRenderedPageBreak/>
+        <w:t xml:space="preserve">sorted by </w:t>
+      </w:r>
+      <w:proofErr w:type="spellStart"/>
+      <w:r>
+        <w:t>cowID</w:t>
+      </w:r>
+      <w:proofErr w:type="spellEnd"/>
+      <w:r>
+        <w:t>, then by date. And all data are partitioned into three time periods</w:t>
       </w:r>
       <w:r>
         <w:rPr>
@@ -1711,13 +2077,16 @@
     </w:p>
     <w:p>
       <w:r>
+        <w:rPr>
+          <w:noProof/>
+        </w:rPr>
         <w:drawing>
-          <wp:inline distT="0" distB="0" distL="114300" distR="114300">
+          <wp:inline distT="0" distB="0" distL="114300" distR="114300" wp14:anchorId="23C94FDA" wp14:editId="7D091351">
             <wp:extent cx="5082540" cy="1017270"/>
             <wp:effectExtent l="0" t="0" r="3810" b="11430"/>
             <wp:docPr id="6" name="图片 4"/>
             <wp:cNvGraphicFramePr>
-              <a:graphicFrameLocks xmlns:a="http://schemas.openxmlformats.org/drawingml/2006/main" noChangeAspect="true"/>
+              <a:graphicFrameLocks xmlns:a="http://schemas.openxmlformats.org/drawingml/2006/main" noChangeAspect="1"/>
             </wp:cNvGraphicFramePr>
             <a:graphic xmlns:a="http://schemas.openxmlformats.org/drawingml/2006/main">
               <a:graphicData uri="http://schemas.openxmlformats.org/drawingml/2006/picture">
@@ -1725,11 +2094,11 @@
                   <pic:nvPicPr>
                     <pic:cNvPr id="6" name="图片 4"/>
                     <pic:cNvPicPr>
-                      <a:picLocks noChangeAspect="true"/>
+                      <a:picLocks noChangeAspect="1"/>
                     </pic:cNvPicPr>
                   </pic:nvPicPr>
                   <pic:blipFill>
-                    <a:blip r:embed="rId13"/>
+                    <a:blip r:embed="rId16"/>
                     <a:stretch>
                       <a:fillRect/>
                     </a:stretch>
@@ -1756,13 +2125,16 @@
     </w:p>
     <w:p>
       <w:r>
+        <w:rPr>
+          <w:noProof/>
+        </w:rPr>
         <w:drawing>
-          <wp:inline distT="0" distB="0" distL="114300" distR="114300">
+          <wp:inline distT="0" distB="0" distL="114300" distR="114300" wp14:anchorId="6037024F" wp14:editId="39608284">
             <wp:extent cx="5109210" cy="969645"/>
             <wp:effectExtent l="0" t="0" r="15240" b="1905"/>
             <wp:docPr id="7" name="图片 5"/>
             <wp:cNvGraphicFramePr>
-              <a:graphicFrameLocks xmlns:a="http://schemas.openxmlformats.org/drawingml/2006/main" noChangeAspect="true"/>
+              <a:graphicFrameLocks xmlns:a="http://schemas.openxmlformats.org/drawingml/2006/main" noChangeAspect="1"/>
             </wp:cNvGraphicFramePr>
             <a:graphic xmlns:a="http://schemas.openxmlformats.org/drawingml/2006/main">
               <a:graphicData uri="http://schemas.openxmlformats.org/drawingml/2006/picture">
@@ -1770,11 +2142,11 @@
                   <pic:nvPicPr>
                     <pic:cNvPr id="7" name="图片 5"/>
                     <pic:cNvPicPr>
-                      <a:picLocks noChangeAspect="true"/>
+                      <a:picLocks noChangeAspect="1"/>
                     </pic:cNvPicPr>
                   </pic:nvPicPr>
                   <pic:blipFill>
-                    <a:blip r:embed="rId14"/>
+                    <a:blip r:embed="rId17"/>
                     <a:stretch>
                       <a:fillRect/>
                     </a:stretch>
@@ -1817,11 +2189,18 @@
           <w:b/>
           <w:bCs/>
         </w:rPr>
-        <w:t>CompleteProcessedData.csv</w:t>
-      </w:r>
-      <w:r>
-        <w:rPr>
-          <w:rFonts w:hint="default"/>
+        <w:t>CompleteProcessedData.cs</w:t>
+      </w:r>
+      <w:r>
+        <w:rPr>
+          <w:rFonts w:hint="eastAsia"/>
+          <w:b/>
+          <w:bCs/>
+        </w:rPr>
+        <w:t>v</w:t>
+      </w:r>
+      <w:r>
+        <w:rPr>
           <w:b/>
           <w:bCs/>
           <w:lang w:val="en"/>
@@ -1830,7 +2209,6 @@
       </w:r>
       <w:r>
         <w:rPr>
-          <w:rFonts w:hint="default"/>
           <w:lang w:val="en"/>
         </w:rPr>
         <w:t xml:space="preserve">Besides the results in the </w:t>
@@ -1845,7 +2223,6 @@
       </w:r>
       <w:r>
         <w:rPr>
-          <w:rFonts w:hint="default"/>
           <w:b/>
           <w:bCs/>
           <w:lang w:val="en"/>
@@ -1854,7 +2231,6 @@
       </w:r>
       <w:r>
         <w:rPr>
-          <w:rFonts w:hint="default"/>
           <w:lang w:val="en"/>
         </w:rPr>
         <w:t xml:space="preserve">the weather </w:t>
@@ -1864,7 +2240,6 @@
       </w:r>
       <w:r>
         <w:rPr>
-          <w:rFonts w:hint="default"/>
           <w:lang w:val="en"/>
         </w:rPr>
         <w:t xml:space="preserve">are </w:t>
@@ -1874,7 +2249,6 @@
       </w:r>
       <w:r>
         <w:rPr>
-          <w:rFonts w:hint="default"/>
           <w:lang w:val="en"/>
         </w:rPr>
         <w:t>.csv</w:t>
@@ -1884,19 +2258,9 @@
       </w:r>
       <w:r>
         <w:rPr>
-          <w:rFonts w:hint="default"/>
           <w:lang w:val="en"/>
         </w:rPr>
-        <w:t>appended to the end of the file</w:t>
-      </w:r>
-      <w:bookmarkStart w:id="0" w:name="_GoBack"/>
-      <w:bookmarkEnd w:id="0"/>
-      <w:r>
-        <w:rPr>
-          <w:rFonts w:hint="default"/>
-          <w:lang w:val="en"/>
-        </w:rPr>
-        <w:t>.)</w:t>
+        <w:t>appended to the end of the file.)</w:t>
       </w:r>
     </w:p>
     <w:p>
@@ -1906,13 +2270,16 @@
         </w:tabs>
       </w:pPr>
       <w:r>
+        <w:rPr>
+          <w:noProof/>
+        </w:rPr>
         <w:drawing>
-          <wp:inline distT="0" distB="0" distL="114300" distR="114300">
+          <wp:inline distT="0" distB="0" distL="114300" distR="114300" wp14:anchorId="467BD86C" wp14:editId="182A723E">
             <wp:extent cx="5217795" cy="1017270"/>
             <wp:effectExtent l="0" t="0" r="1905" b="11430"/>
             <wp:docPr id="8" name="图片 6"/>
             <wp:cNvGraphicFramePr>
-              <a:graphicFrameLocks xmlns:a="http://schemas.openxmlformats.org/drawingml/2006/main" noChangeAspect="true"/>
+              <a:graphicFrameLocks xmlns:a="http://schemas.openxmlformats.org/drawingml/2006/main" noChangeAspect="1"/>
             </wp:cNvGraphicFramePr>
             <a:graphic xmlns:a="http://schemas.openxmlformats.org/drawingml/2006/main">
               <a:graphicData uri="http://schemas.openxmlformats.org/drawingml/2006/picture">
@@ -1920,11 +2287,11 @@
                   <pic:nvPicPr>
                     <pic:cNvPr id="8" name="图片 6"/>
                     <pic:cNvPicPr>
-                      <a:picLocks noChangeAspect="true"/>
+                      <a:picLocks noChangeAspect="1"/>
                     </pic:cNvPicPr>
                   </pic:nvPicPr>
                   <pic:blipFill>
-                    <a:blip r:embed="rId15"/>
+                    <a:blip r:embed="rId18"/>
                     <a:stretch>
                       <a:fillRect/>
                     </a:stretch>
@@ -1956,13 +2323,16 @@
         </w:tabs>
       </w:pPr>
       <w:r>
+        <w:rPr>
+          <w:noProof/>
+        </w:rPr>
         <w:drawing>
-          <wp:inline distT="0" distB="0" distL="114300" distR="114300">
+          <wp:inline distT="0" distB="0" distL="114300" distR="114300" wp14:anchorId="2F6D612F" wp14:editId="12360572">
             <wp:extent cx="5245100" cy="1132840"/>
             <wp:effectExtent l="0" t="0" r="12700" b="10160"/>
             <wp:docPr id="9" name="图片 7"/>
             <wp:cNvGraphicFramePr>
-              <a:graphicFrameLocks xmlns:a="http://schemas.openxmlformats.org/drawingml/2006/main" noChangeAspect="true"/>
+              <a:graphicFrameLocks xmlns:a="http://schemas.openxmlformats.org/drawingml/2006/main" noChangeAspect="1"/>
             </wp:cNvGraphicFramePr>
             <a:graphic xmlns:a="http://schemas.openxmlformats.org/drawingml/2006/main">
               <a:graphicData uri="http://schemas.openxmlformats.org/drawingml/2006/picture">
@@ -1970,11 +2340,11 @@
                   <pic:nvPicPr>
                     <pic:cNvPr id="9" name="图片 7"/>
                     <pic:cNvPicPr>
-                      <a:picLocks noChangeAspect="true"/>
+                      <a:picLocks noChangeAspect="1"/>
                     </pic:cNvPicPr>
                   </pic:nvPicPr>
                   <pic:blipFill>
-                    <a:blip r:embed="rId16"/>
+                    <a:blip r:embed="rId19"/>
                     <a:stretch>
                       <a:fillRect/>
                     </a:stretch>
@@ -2006,13 +2376,16 @@
         </w:tabs>
       </w:pPr>
       <w:r>
+        <w:rPr>
+          <w:noProof/>
+        </w:rPr>
         <w:drawing>
-          <wp:inline distT="0" distB="0" distL="114300" distR="114300">
+          <wp:inline distT="0" distB="0" distL="114300" distR="114300" wp14:anchorId="3D7B90D3" wp14:editId="486FC126">
             <wp:extent cx="3472815" cy="1045210"/>
             <wp:effectExtent l="0" t="0" r="13335" b="2540"/>
             <wp:docPr id="10" name="图片 8"/>
             <wp:cNvGraphicFramePr>
-              <a:graphicFrameLocks xmlns:a="http://schemas.openxmlformats.org/drawingml/2006/main" noChangeAspect="true"/>
+              <a:graphicFrameLocks xmlns:a="http://schemas.openxmlformats.org/drawingml/2006/main" noChangeAspect="1"/>
             </wp:cNvGraphicFramePr>
             <a:graphic xmlns:a="http://schemas.openxmlformats.org/drawingml/2006/main">
               <a:graphicData uri="http://schemas.openxmlformats.org/drawingml/2006/picture">
@@ -2020,11 +2393,11 @@
                   <pic:nvPicPr>
                     <pic:cNvPr id="10" name="图片 8"/>
                     <pic:cNvPicPr>
-                      <a:picLocks noChangeAspect="true"/>
+                      <a:picLocks noChangeAspect="1"/>
                     </pic:cNvPicPr>
                   </pic:nvPicPr>
                   <pic:blipFill>
-                    <a:blip r:embed="rId17"/>
+                    <a:blip r:embed="rId20"/>
                     <a:stretch>
                       <a:fillRect/>
                     </a:stretch>
@@ -2049,23 +2422,248 @@
         </w:drawing>
       </w:r>
     </w:p>
+    <w:p>
+      <w:pPr>
+        <w:tabs>
+          <w:tab w:val="left" w:pos="840"/>
+        </w:tabs>
+      </w:pPr>
+    </w:p>
+    <w:p>
+      <w:pPr>
+        <w:tabs>
+          <w:tab w:val="left" w:pos="840"/>
+        </w:tabs>
+      </w:pPr>
+    </w:p>
+    <w:p>
+      <w:pPr>
+        <w:tabs>
+          <w:tab w:val="left" w:pos="840"/>
+        </w:tabs>
+      </w:pPr>
+      <w:r>
+        <w:t>Design logic:</w:t>
+      </w:r>
+    </w:p>
+    <w:p>
+      <w:pPr>
+        <w:tabs>
+          <w:tab w:val="left" w:pos="840"/>
+        </w:tabs>
+      </w:pPr>
+      <w:r>
+        <w:t xml:space="preserve">The program needs to calculate (1) </w:t>
+      </w:r>
+      <w:r>
+        <w:t xml:space="preserve">distance traveled, </w:t>
+      </w:r>
+      <w:r>
+        <w:t xml:space="preserve">(2) </w:t>
+      </w:r>
+      <w:r>
+        <w:t xml:space="preserve">path sinuosity, </w:t>
+      </w:r>
+      <w:r>
+        <w:t xml:space="preserve">(3) </w:t>
+      </w:r>
+      <w:r>
+        <w:t xml:space="preserve">woodland preference index, </w:t>
+      </w:r>
+      <w:r>
+        <w:t xml:space="preserve">(4) </w:t>
+      </w:r>
+      <w:r>
+        <w:t xml:space="preserve">convex hull points, </w:t>
+      </w:r>
+      <w:r>
+        <w:t xml:space="preserve">(5) </w:t>
+      </w:r>
+      <w:r>
+        <w:t xml:space="preserve">convex hull area, and </w:t>
+      </w:r>
+      <w:r>
+        <w:t xml:space="preserve">(6) </w:t>
+      </w:r>
+      <w:r>
+        <w:t>the</w:t>
+      </w:r>
+      <w:r>
+        <w:t xml:space="preserve"> ti</w:t>
+      </w:r>
+      <w:r>
+        <w:t>me slots of the activities for each cow.</w:t>
+      </w:r>
+    </w:p>
+    <w:p>
+      <w:pPr>
+        <w:tabs>
+          <w:tab w:val="left" w:pos="840"/>
+        </w:tabs>
+      </w:pPr>
+    </w:p>
+    <w:p>
+      <w:pPr>
+        <w:pStyle w:val="ListParagraph"/>
+        <w:numPr>
+          <w:ilvl w:val="0"/>
+          <w:numId w:val="6"/>
+        </w:numPr>
+        <w:tabs>
+          <w:tab w:val="left" w:pos="840"/>
+        </w:tabs>
+      </w:pPr>
+      <w:r>
+        <w:t xml:space="preserve">The distance is calculated this way: </w:t>
+      </w:r>
+    </w:p>
+    <w:p>
+      <w:pPr>
+        <w:pStyle w:val="ListParagraph"/>
+        <w:numPr>
+          <w:ilvl w:val="1"/>
+          <w:numId w:val="6"/>
+        </w:numPr>
+        <w:tabs>
+          <w:tab w:val="left" w:pos="840"/>
+        </w:tabs>
+      </w:pPr>
+      <w:r>
+        <w:t>The inputs are</w:t>
+      </w:r>
+      <w:r>
+        <w:t xml:space="preserve"> (pseudocode input)</w:t>
+      </w:r>
+    </w:p>
+    <w:p>
+      <w:pPr>
+        <w:pStyle w:val="ListParagraph"/>
+        <w:numPr>
+          <w:ilvl w:val="1"/>
+          <w:numId w:val="6"/>
+        </w:numPr>
+        <w:tabs>
+          <w:tab w:val="left" w:pos="840"/>
+        </w:tabs>
+      </w:pPr>
+      <w:r>
+        <w:t>The calculation steps (pseudocode to explain the logic)</w:t>
+      </w:r>
+    </w:p>
+    <w:p>
+      <w:pPr>
+        <w:pStyle w:val="ListParagraph"/>
+        <w:numPr>
+          <w:ilvl w:val="1"/>
+          <w:numId w:val="6"/>
+        </w:numPr>
+        <w:tabs>
+          <w:tab w:val="left" w:pos="840"/>
+        </w:tabs>
+      </w:pPr>
+      <w:r>
+        <w:t xml:space="preserve">Related Java source files: </w:t>
+      </w:r>
+    </w:p>
+    <w:p>
+      <w:pPr>
+        <w:pStyle w:val="ListParagraph"/>
+        <w:numPr>
+          <w:ilvl w:val="2"/>
+          <w:numId w:val="6"/>
+        </w:numPr>
+        <w:tabs>
+          <w:tab w:val="left" w:pos="840"/>
+        </w:tabs>
+      </w:pPr>
+      <w:r>
+        <w:lastRenderedPageBreak/>
+        <w:t>xxx. Java (functions xx, xx)</w:t>
+      </w:r>
+    </w:p>
+    <w:p>
+      <w:pPr>
+        <w:pStyle w:val="ListParagraph"/>
+        <w:numPr>
+          <w:ilvl w:val="2"/>
+          <w:numId w:val="6"/>
+        </w:numPr>
+        <w:tabs>
+          <w:tab w:val="left" w:pos="840"/>
+        </w:tabs>
+      </w:pPr>
+      <w:r>
+        <w:t>xxx2.Java (functions xx, xx)</w:t>
+      </w:r>
+    </w:p>
+    <w:p>
+      <w:pPr>
+        <w:pStyle w:val="ListParagraph"/>
+        <w:numPr>
+          <w:ilvl w:val="2"/>
+          <w:numId w:val="6"/>
+        </w:numPr>
+        <w:tabs>
+          <w:tab w:val="left" w:pos="840"/>
+        </w:tabs>
+      </w:pPr>
+      <w:r>
+        <w:t>xxx3.hava (all the functions)</w:t>
+      </w:r>
+    </w:p>
+    <w:p>
+      <w:pPr>
+        <w:pStyle w:val="ListParagraph"/>
+        <w:numPr>
+          <w:ilvl w:val="0"/>
+          <w:numId w:val="6"/>
+        </w:numPr>
+        <w:tabs>
+          <w:tab w:val="left" w:pos="840"/>
+        </w:tabs>
+      </w:pPr>
+      <w:r>
+        <w:t>The path sinuosity</w:t>
+      </w:r>
+    </w:p>
+    <w:p>
+      <w:pPr>
+        <w:tabs>
+          <w:tab w:val="left" w:pos="840"/>
+        </w:tabs>
+      </w:pPr>
+    </w:p>
+    <w:p>
+      <w:pPr>
+        <w:tabs>
+          <w:tab w:val="left" w:pos="840"/>
+        </w:tabs>
+      </w:pPr>
+    </w:p>
+    <w:p>
+      <w:pPr>
+        <w:tabs>
+          <w:tab w:val="left" w:pos="840"/>
+        </w:tabs>
+      </w:pPr>
+    </w:p>
     <w:sectPr>
       <w:pgSz w:w="11906" w:h="16838"/>
       <w:pgMar w:top="1440" w:right="1800" w:bottom="1440" w:left="1800" w:header="851" w:footer="992" w:gutter="0"/>
-      <w:cols w:space="425" w:num="1"/>
-      <w:docGrid w:type="lines" w:linePitch="312" w:charSpace="0"/>
+      <w:cols w:space="425"/>
+      <w:docGrid w:type="lines" w:linePitch="312"/>
     </w:sectPr>
   </w:body>
 </w:document>
 </file>
 
 <file path=word/numbering.xml><?xml version="1.0" encoding="utf-8"?>
-<w:numbering xmlns:wpc="http://schemas.microsoft.com/office/word/2010/wordprocessingCanvas" xmlns:mc="http://schemas.openxmlformats.org/markup-compatibility/2006" xmlns:o="urn:schemas-microsoft-com:office:office" xmlns:r="http://schemas.openxmlformats.org/officeDocument/2006/relationships" xmlns:m="http://schemas.openxmlformats.org/officeDocument/2006/math" xmlns:v="urn:schemas-microsoft-com:vml" xmlns:wp14="http://schemas.microsoft.com/office/word/2010/wordprocessingDrawing" xmlns:wp="http://schemas.openxmlformats.org/drawingml/2006/wordprocessingDrawing" xmlns:w10="urn:schemas-microsoft-com:office:word" xmlns:w="http://schemas.openxmlformats.org/wordprocessingml/2006/main" xmlns:w14="http://schemas.microsoft.com/office/word/2010/wordml" xmlns:wpg="http://schemas.microsoft.com/office/word/2010/wordprocessingGroup" xmlns:wpi="http://schemas.microsoft.com/office/word/2010/wordprocessingInk" xmlns:wne="http://schemas.microsoft.com/office/word/2006/wordml" xmlns:wps="http://schemas.microsoft.com/office/word/2010/wordprocessingShape" xmlns:wpsCustomData="http://www.wps.cn/officeDocument/2013/wpsCustomData" mc:Ignorable="w14 wp14">
-  <w:abstractNum w:abstractNumId="0">
+<w:numbering xmlns:wpc="http://schemas.microsoft.com/office/word/2010/wordprocessingCanvas" xmlns:cx="http://schemas.microsoft.com/office/drawing/2014/chartex" xmlns:cx1="http://schemas.microsoft.com/office/drawing/2015/9/8/chartex" xmlns:cx2="http://schemas.microsoft.com/office/drawing/2015/10/21/chartex" xmlns:cx3="http://schemas.microsoft.com/office/drawing/2016/5/9/chartex" xmlns:cx4="http://schemas.microsoft.com/office/drawing/2016/5/10/chartex" xmlns:cx5="http://schemas.microsoft.com/office/drawing/2016/5/11/chartex" xmlns:cx6="http://schemas.microsoft.com/office/drawing/2016/5/12/chartex" xmlns:cx7="http://schemas.microsoft.com/office/drawing/2016/5/13/chartex" xmlns:cx8="http://schemas.microsoft.com/office/drawing/2016/5/14/chartex" xmlns:mc="http://schemas.openxmlformats.org/markup-compatibility/2006" xmlns:aink="http://schemas.microsoft.com/office/drawing/2016/ink" xmlns:am3d="http://schemas.microsoft.com/office/drawing/2017/model3d" xmlns:o="urn:schemas-microsoft-com:office:office" xmlns:r="http://schemas.openxmlformats.org/officeDocument/2006/relationships" xmlns:m="http://schemas.openxmlformats.org/officeDocument/2006/math" xmlns:v="urn:schemas-microsoft-com:vml" xmlns:wp14="http://schemas.microsoft.com/office/word/2010/wordprocessingDrawing" xmlns:wp="http://schemas.openxmlformats.org/drawingml/2006/wordprocessingDrawing" xmlns:w10="urn:schemas-microsoft-com:office:word" xmlns:w="http://schemas.openxmlformats.org/wordprocessingml/2006/main" xmlns:w14="http://schemas.microsoft.com/office/word/2010/wordml" xmlns:w15="http://schemas.microsoft.com/office/word/2012/wordml" xmlns:w16cex="http://schemas.microsoft.com/office/word/2018/wordml/cex" xmlns:w16cid="http://schemas.microsoft.com/office/word/2016/wordml/cid" xmlns:w16="http://schemas.microsoft.com/office/word/2018/wordml" xmlns:w16se="http://schemas.microsoft.com/office/word/2015/wordml/symex" xmlns:wpg="http://schemas.microsoft.com/office/word/2010/wordprocessingGroup" xmlns:wpi="http://schemas.microsoft.com/office/word/2010/wordprocessingInk" xmlns:wne="http://schemas.microsoft.com/office/word/2006/wordml" xmlns:wps="http://schemas.microsoft.com/office/word/2010/wordprocessingShape" mc:Ignorable="w14 w15 w16se w16cid w16 w16cex wp14">
+  <w:abstractNum w:abstractNumId="0" w15:restartNumberingAfterBreak="0">
     <w:nsid w:val="90FB7614"/>
     <w:multiLevelType w:val="singleLevel"/>
     <w:tmpl w:val="90FB7614"/>
-    <w:lvl w:ilvl="0" w:tentative="0">
+    <w:lvl w:ilvl="0">
       <w:start w:val="2"/>
       <w:numFmt w:val="decimal"/>
       <w:suff w:val="space"/>
@@ -2073,11 +2671,11 @@
       <w:lvlJc w:val="left"/>
     </w:lvl>
   </w:abstractNum>
-  <w:abstractNum w:abstractNumId="1">
+  <w:abstractNum w:abstractNumId="1" w15:restartNumberingAfterBreak="0">
     <w:nsid w:val="D1AB1E7B"/>
     <w:multiLevelType w:val="singleLevel"/>
     <w:tmpl w:val="D1AB1E7B"/>
-    <w:lvl w:ilvl="0" w:tentative="0">
+    <w:lvl w:ilvl="0">
       <w:start w:val="1"/>
       <w:numFmt w:val="decimal"/>
       <w:suff w:val="space"/>
@@ -2085,11 +2683,11 @@
       <w:lvlJc w:val="left"/>
     </w:lvl>
   </w:abstractNum>
-  <w:abstractNum w:abstractNumId="2">
+  <w:abstractNum w:abstractNumId="2" w15:restartNumberingAfterBreak="0">
     <w:nsid w:val="EBFE0B9A"/>
     <w:multiLevelType w:val="singleLevel"/>
     <w:tmpl w:val="EBFE0B9A"/>
-    <w:lvl w:ilvl="0" w:tentative="0">
+    <w:lvl w:ilvl="0">
       <w:start w:val="1"/>
       <w:numFmt w:val="bullet"/>
       <w:lvlText w:val=""/>
@@ -2098,15 +2696,104 @@
         <w:ind w:left="420" w:hanging="420"/>
       </w:pPr>
       <w:rPr>
-        <w:rFonts w:hint="default" w:ascii="Wingdings" w:hAnsi="Wingdings"/>
+        <w:rFonts w:ascii="Wingdings" w:hAnsi="Wingdings" w:hint="default"/>
       </w:rPr>
     </w:lvl>
   </w:abstractNum>
-  <w:abstractNum w:abstractNumId="3">
+  <w:abstractNum w:abstractNumId="3" w15:restartNumberingAfterBreak="0">
+    <w:nsid w:val="002363FA"/>
+    <w:multiLevelType w:val="hybridMultilevel"/>
+    <w:tmpl w:val="16EEF320"/>
+    <w:lvl w:ilvl="0" w:tplc="6B343A04">
+      <w:start w:val="1"/>
+      <w:numFmt w:val="decimal"/>
+      <w:lvlText w:val="(%1)"/>
+      <w:lvlJc w:val="left"/>
+      <w:pPr>
+        <w:ind w:left="720" w:hanging="360"/>
+      </w:pPr>
+      <w:rPr>
+        <w:rFonts w:hint="default"/>
+      </w:rPr>
+    </w:lvl>
+    <w:lvl w:ilvl="1" w:tplc="04090019">
+      <w:start w:val="1"/>
+      <w:numFmt w:val="lowerLetter"/>
+      <w:lvlText w:val="%2."/>
+      <w:lvlJc w:val="left"/>
+      <w:pPr>
+        <w:ind w:left="1440" w:hanging="360"/>
+      </w:pPr>
+    </w:lvl>
+    <w:lvl w:ilvl="2" w:tplc="0409001B">
+      <w:start w:val="1"/>
+      <w:numFmt w:val="lowerRoman"/>
+      <w:lvlText w:val="%3."/>
+      <w:lvlJc w:val="right"/>
+      <w:pPr>
+        <w:ind w:left="2160" w:hanging="180"/>
+      </w:pPr>
+    </w:lvl>
+    <w:lvl w:ilvl="3" w:tplc="0409000F" w:tentative="1">
+      <w:start w:val="1"/>
+      <w:numFmt w:val="decimal"/>
+      <w:lvlText w:val="%4."/>
+      <w:lvlJc w:val="left"/>
+      <w:pPr>
+        <w:ind w:left="2880" w:hanging="360"/>
+      </w:pPr>
+    </w:lvl>
+    <w:lvl w:ilvl="4" w:tplc="04090019" w:tentative="1">
+      <w:start w:val="1"/>
+      <w:numFmt w:val="lowerLetter"/>
+      <w:lvlText w:val="%5."/>
+      <w:lvlJc w:val="left"/>
+      <w:pPr>
+        <w:ind w:left="3600" w:hanging="360"/>
+      </w:pPr>
+    </w:lvl>
+    <w:lvl w:ilvl="5" w:tplc="0409001B" w:tentative="1">
+      <w:start w:val="1"/>
+      <w:numFmt w:val="lowerRoman"/>
+      <w:lvlText w:val="%6."/>
+      <w:lvlJc w:val="right"/>
+      <w:pPr>
+        <w:ind w:left="4320" w:hanging="180"/>
+      </w:pPr>
+    </w:lvl>
+    <w:lvl w:ilvl="6" w:tplc="0409000F" w:tentative="1">
+      <w:start w:val="1"/>
+      <w:numFmt w:val="decimal"/>
+      <w:lvlText w:val="%7."/>
+      <w:lvlJc w:val="left"/>
+      <w:pPr>
+        <w:ind w:left="5040" w:hanging="360"/>
+      </w:pPr>
+    </w:lvl>
+    <w:lvl w:ilvl="7" w:tplc="04090019" w:tentative="1">
+      <w:start w:val="1"/>
+      <w:numFmt w:val="lowerLetter"/>
+      <w:lvlText w:val="%8."/>
+      <w:lvlJc w:val="left"/>
+      <w:pPr>
+        <w:ind w:left="5760" w:hanging="360"/>
+      </w:pPr>
+    </w:lvl>
+    <w:lvl w:ilvl="8" w:tplc="0409001B" w:tentative="1">
+      <w:start w:val="1"/>
+      <w:numFmt w:val="lowerRoman"/>
+      <w:lvlText w:val="%9."/>
+      <w:lvlJc w:val="right"/>
+      <w:pPr>
+        <w:ind w:left="6480" w:hanging="180"/>
+      </w:pPr>
+    </w:lvl>
+  </w:abstractNum>
+  <w:abstractNum w:abstractNumId="4" w15:restartNumberingAfterBreak="0">
     <w:nsid w:val="05569A6D"/>
     <w:multiLevelType w:val="multilevel"/>
     <w:tmpl w:val="05569A6D"/>
-    <w:lvl w:ilvl="0" w:tentative="0">
+    <w:lvl w:ilvl="0">
       <w:start w:val="1"/>
       <w:numFmt w:val="bullet"/>
       <w:lvlText w:val=""/>
@@ -2115,10 +2802,10 @@
         <w:ind w:left="420" w:hanging="420"/>
       </w:pPr>
       <w:rPr>
-        <w:rFonts w:hint="default" w:ascii="Wingdings" w:hAnsi="Wingdings"/>
+        <w:rFonts w:ascii="Wingdings" w:hAnsi="Wingdings" w:hint="default"/>
       </w:rPr>
     </w:lvl>
-    <w:lvl w:ilvl="1" w:tentative="0">
+    <w:lvl w:ilvl="1">
       <w:start w:val="1"/>
       <w:numFmt w:val="bullet"/>
       <w:lvlText w:val=""/>
@@ -2130,10 +2817,10 @@
         <w:ind w:left="840" w:hanging="420"/>
       </w:pPr>
       <w:rPr>
-        <w:rFonts w:hint="default" w:ascii="Wingdings" w:hAnsi="Wingdings"/>
+        <w:rFonts w:ascii="Wingdings" w:hAnsi="Wingdings" w:hint="default"/>
       </w:rPr>
     </w:lvl>
-    <w:lvl w:ilvl="2" w:tentative="0">
+    <w:lvl w:ilvl="2">
       <w:start w:val="1"/>
       <w:numFmt w:val="bullet"/>
       <w:lvlText w:val=""/>
@@ -2145,10 +2832,10 @@
         <w:ind w:left="1260" w:hanging="420"/>
       </w:pPr>
       <w:rPr>
-        <w:rFonts w:hint="default" w:ascii="Wingdings" w:hAnsi="Wingdings"/>
+        <w:rFonts w:ascii="Wingdings" w:hAnsi="Wingdings" w:hint="default"/>
       </w:rPr>
     </w:lvl>
-    <w:lvl w:ilvl="3" w:tentative="0">
+    <w:lvl w:ilvl="3">
       <w:start w:val="1"/>
       <w:numFmt w:val="bullet"/>
       <w:lvlText w:val=""/>
@@ -2160,10 +2847,10 @@
         <w:ind w:left="1680" w:hanging="420"/>
       </w:pPr>
       <w:rPr>
-        <w:rFonts w:hint="default" w:ascii="Wingdings" w:hAnsi="Wingdings"/>
+        <w:rFonts w:ascii="Wingdings" w:hAnsi="Wingdings" w:hint="default"/>
       </w:rPr>
     </w:lvl>
-    <w:lvl w:ilvl="4" w:tentative="0">
+    <w:lvl w:ilvl="4">
       <w:start w:val="1"/>
       <w:numFmt w:val="bullet"/>
       <w:lvlText w:val=""/>
@@ -2175,10 +2862,10 @@
         <w:ind w:left="2100" w:hanging="420"/>
       </w:pPr>
       <w:rPr>
-        <w:rFonts w:hint="default" w:ascii="Wingdings" w:hAnsi="Wingdings"/>
+        <w:rFonts w:ascii="Wingdings" w:hAnsi="Wingdings" w:hint="default"/>
       </w:rPr>
     </w:lvl>
-    <w:lvl w:ilvl="5" w:tentative="0">
+    <w:lvl w:ilvl="5">
       <w:start w:val="1"/>
       <w:numFmt w:val="bullet"/>
       <w:lvlText w:val=""/>
@@ -2190,10 +2877,10 @@
         <w:ind w:left="2520" w:hanging="420"/>
       </w:pPr>
       <w:rPr>
-        <w:rFonts w:hint="default" w:ascii="Wingdings" w:hAnsi="Wingdings"/>
+        <w:rFonts w:ascii="Wingdings" w:hAnsi="Wingdings" w:hint="default"/>
       </w:rPr>
     </w:lvl>
-    <w:lvl w:ilvl="6" w:tentative="0">
+    <w:lvl w:ilvl="6">
       <w:start w:val="1"/>
       <w:numFmt w:val="bullet"/>
       <w:lvlText w:val=""/>
@@ -2205,10 +2892,10 @@
         <w:ind w:left="2940" w:hanging="420"/>
       </w:pPr>
       <w:rPr>
-        <w:rFonts w:hint="default" w:ascii="Wingdings" w:hAnsi="Wingdings"/>
+        <w:rFonts w:ascii="Wingdings" w:hAnsi="Wingdings" w:hint="default"/>
       </w:rPr>
     </w:lvl>
-    <w:lvl w:ilvl="7" w:tentative="0">
+    <w:lvl w:ilvl="7">
       <w:start w:val="1"/>
       <w:numFmt w:val="bullet"/>
       <w:lvlText w:val=""/>
@@ -2220,10 +2907,10 @@
         <w:ind w:left="3360" w:hanging="420"/>
       </w:pPr>
       <w:rPr>
-        <w:rFonts w:hint="default" w:ascii="Wingdings" w:hAnsi="Wingdings"/>
+        <w:rFonts w:ascii="Wingdings" w:hAnsi="Wingdings" w:hint="default"/>
       </w:rPr>
     </w:lvl>
-    <w:lvl w:ilvl="8" w:tentative="0">
+    <w:lvl w:ilvl="8">
       <w:start w:val="1"/>
       <w:numFmt w:val="bullet"/>
       <w:lvlText w:val=""/>
@@ -2235,15 +2922,15 @@
         <w:ind w:left="3780" w:hanging="420"/>
       </w:pPr>
       <w:rPr>
-        <w:rFonts w:hint="default" w:ascii="Wingdings" w:hAnsi="Wingdings"/>
+        <w:rFonts w:ascii="Wingdings" w:hAnsi="Wingdings" w:hint="default"/>
       </w:rPr>
     </w:lvl>
   </w:abstractNum>
-  <w:abstractNum w:abstractNumId="4">
+  <w:abstractNum w:abstractNumId="5" w15:restartNumberingAfterBreak="0">
     <w:nsid w:val="4B9CA011"/>
     <w:multiLevelType w:val="singleLevel"/>
     <w:tmpl w:val="4B9CA011"/>
-    <w:lvl w:ilvl="0" w:tentative="0">
+    <w:lvl w:ilvl="0">
       <w:start w:val="1"/>
       <w:numFmt w:val="decimal"/>
       <w:suff w:val="space"/>
@@ -2258,306 +2945,347 @@
     <w:abstractNumId w:val="2"/>
   </w:num>
   <w:num w:numId="3">
-    <w:abstractNumId w:val="4"/>
+    <w:abstractNumId w:val="5"/>
   </w:num>
   <w:num w:numId="4">
     <w:abstractNumId w:val="1"/>
   </w:num>
   <w:num w:numId="5">
+    <w:abstractNumId w:val="4"/>
+  </w:num>
+  <w:num w:numId="6">
     <w:abstractNumId w:val="3"/>
   </w:num>
 </w:numbering>
 </file>
 
 <file path=word/styles.xml><?xml version="1.0" encoding="utf-8"?>
-<w:styles xmlns:mc="http://schemas.openxmlformats.org/markup-compatibility/2006" xmlns:o="urn:schemas-microsoft-com:office:office" xmlns:r="http://schemas.openxmlformats.org/officeDocument/2006/relationships" xmlns:m="http://schemas.openxmlformats.org/officeDocument/2006/math" xmlns:v="urn:schemas-microsoft-com:vml" xmlns:w="http://schemas.openxmlformats.org/wordprocessingml/2006/main" xmlns:w14="http://schemas.microsoft.com/office/word/2010/wordml" xmlns:w10="urn:schemas-microsoft-com:office:word" xmlns:sl="http://schemas.openxmlformats.org/schemaLibrary/2006/main" xmlns:wpsCustomData="http://www.wps.cn/officeDocument/2013/wpsCustomData" mc:Ignorable="w14">
+<w:styles xmlns:mc="http://schemas.openxmlformats.org/markup-compatibility/2006" xmlns:r="http://schemas.openxmlformats.org/officeDocument/2006/relationships" xmlns:w="http://schemas.openxmlformats.org/wordprocessingml/2006/main" xmlns:w14="http://schemas.microsoft.com/office/word/2010/wordml" xmlns:w15="http://schemas.microsoft.com/office/word/2012/wordml" xmlns:w16cex="http://schemas.microsoft.com/office/word/2018/wordml/cex" xmlns:w16cid="http://schemas.microsoft.com/office/word/2016/wordml/cid" xmlns:w16="http://schemas.microsoft.com/office/word/2018/wordml" xmlns:w16se="http://schemas.microsoft.com/office/word/2015/wordml/symex" mc:Ignorable="w14 w15 w16se w16cid w16 w16cex">
   <w:docDefaults>
     <w:rPrDefault>
       <w:rPr>
-        <w:rFonts w:ascii="Times New Roman" w:hAnsi="Times New Roman" w:eastAsia="SimSun" w:cs="Times New Roman"/>
+        <w:rFonts w:ascii="Times New Roman" w:eastAsia="SimSun" w:hAnsi="Times New Roman" w:cs="Times New Roman"/>
+        <w:lang w:val="en-US" w:eastAsia="zh-CN" w:bidi="ar-SA"/>
       </w:rPr>
     </w:rPrDefault>
+    <w:pPrDefault/>
   </w:docDefaults>
-  <w:latentStyles w:count="260" w:defQFormat="0" w:defUnhideWhenUsed="1" w:defSemiHidden="1" w:defUIPriority="99" w:defLockedState="0">
-    <w:lsdException w:qFormat="1" w:unhideWhenUsed="0" w:uiPriority="0" w:semiHidden="0" w:name="Normal"/>
-    <w:lsdException w:qFormat="1" w:unhideWhenUsed="0" w:uiPriority="0" w:semiHidden="0" w:name="heading 1"/>
-    <w:lsdException w:qFormat="1" w:uiPriority="0" w:name="heading 2"/>
-    <w:lsdException w:qFormat="1" w:uiPriority="0" w:name="heading 3"/>
-    <w:lsdException w:qFormat="1" w:uiPriority="0" w:name="heading 4"/>
-    <w:lsdException w:qFormat="1" w:uiPriority="0" w:name="heading 5"/>
-    <w:lsdException w:qFormat="1" w:uiPriority="0" w:name="heading 6"/>
-    <w:lsdException w:qFormat="1" w:uiPriority="0" w:name="heading 7"/>
-    <w:lsdException w:qFormat="1" w:uiPriority="0" w:name="heading 8"/>
-    <w:lsdException w:qFormat="1" w:uiPriority="0" w:name="heading 9"/>
-    <w:lsdException w:unhideWhenUsed="0" w:uiPriority="0" w:semiHidden="0" w:name="index 1"/>
-    <w:lsdException w:unhideWhenUsed="0" w:uiPriority="0" w:semiHidden="0" w:name="index 2"/>
-    <w:lsdException w:unhideWhenUsed="0" w:uiPriority="0" w:semiHidden="0" w:name="index 3"/>
-    <w:lsdException w:unhideWhenUsed="0" w:uiPriority="0" w:semiHidden="0" w:name="index 4"/>
-    <w:lsdException w:unhideWhenUsed="0" w:uiPriority="0" w:semiHidden="0" w:name="index 5"/>
-    <w:lsdException w:unhideWhenUsed="0" w:uiPriority="0" w:semiHidden="0" w:name="index 6"/>
-    <w:lsdException w:unhideWhenUsed="0" w:uiPriority="0" w:semiHidden="0" w:name="index 7"/>
-    <w:lsdException w:unhideWhenUsed="0" w:uiPriority="0" w:semiHidden="0" w:name="index 8"/>
-    <w:lsdException w:unhideWhenUsed="0" w:uiPriority="0" w:semiHidden="0" w:name="index 9"/>
-    <w:lsdException w:unhideWhenUsed="0" w:uiPriority="0" w:semiHidden="0" w:name="toc 1"/>
-    <w:lsdException w:unhideWhenUsed="0" w:uiPriority="0" w:semiHidden="0" w:name="toc 2"/>
-    <w:lsdException w:unhideWhenUsed="0" w:uiPriority="0" w:semiHidden="0" w:name="toc 3"/>
-    <w:lsdException w:unhideWhenUsed="0" w:uiPriority="0" w:semiHidden="0" w:name="toc 4"/>
-    <w:lsdException w:unhideWhenUsed="0" w:uiPriority="0" w:semiHidden="0" w:name="toc 5"/>
-    <w:lsdException w:unhideWhenUsed="0" w:uiPriority="0" w:semiHidden="0" w:name="toc 6"/>
-    <w:lsdException w:unhideWhenUsed="0" w:uiPriority="0" w:semiHidden="0" w:name="toc 7"/>
-    <w:lsdException w:unhideWhenUsed="0" w:uiPriority="0" w:semiHidden="0" w:name="toc 8"/>
-    <w:lsdException w:unhideWhenUsed="0" w:uiPriority="0" w:semiHidden="0" w:name="toc 9"/>
-    <w:lsdException w:unhideWhenUsed="0" w:uiPriority="0" w:semiHidden="0" w:name="Normal Indent"/>
-    <w:lsdException w:unhideWhenUsed="0" w:uiPriority="0" w:semiHidden="0" w:name="footnote text"/>
-    <w:lsdException w:unhideWhenUsed="0" w:uiPriority="0" w:semiHidden="0" w:name="annotation text"/>
-    <w:lsdException w:unhideWhenUsed="0" w:uiPriority="0" w:semiHidden="0" w:name="header"/>
-    <w:lsdException w:unhideWhenUsed="0" w:uiPriority="0" w:semiHidden="0" w:name="footer"/>
-    <w:lsdException w:unhideWhenUsed="0" w:uiPriority="0" w:semiHidden="0" w:name="index heading"/>
-    <w:lsdException w:qFormat="1" w:uiPriority="0" w:name="caption"/>
-    <w:lsdException w:unhideWhenUsed="0" w:uiPriority="0" w:semiHidden="0" w:name="table of figures"/>
-    <w:lsdException w:unhideWhenUsed="0" w:uiPriority="0" w:semiHidden="0" w:name="envelope address"/>
-    <w:lsdException w:unhideWhenUsed="0" w:uiPriority="0" w:semiHidden="0" w:name="envelope return"/>
-    <w:lsdException w:unhideWhenUsed="0" w:uiPriority="0" w:semiHidden="0" w:name="footnote reference"/>
-    <w:lsdException w:unhideWhenUsed="0" w:uiPriority="0" w:semiHidden="0" w:name="annotation reference"/>
-    <w:lsdException w:unhideWhenUsed="0" w:uiPriority="0" w:semiHidden="0" w:name="line number"/>
-    <w:lsdException w:unhideWhenUsed="0" w:uiPriority="0" w:semiHidden="0" w:name="page number"/>
-    <w:lsdException w:unhideWhenUsed="0" w:uiPriority="0" w:semiHidden="0" w:name="endnote reference"/>
-    <w:lsdException w:unhideWhenUsed="0" w:uiPriority="0" w:semiHidden="0" w:name="endnote text"/>
-    <w:lsdException w:unhideWhenUsed="0" w:uiPriority="0" w:semiHidden="0" w:name="table of authorities"/>
-    <w:lsdException w:unhideWhenUsed="0" w:uiPriority="0" w:semiHidden="0" w:name="macro"/>
-    <w:lsdException w:unhideWhenUsed="0" w:uiPriority="0" w:semiHidden="0" w:name="toa heading"/>
-    <w:lsdException w:unhideWhenUsed="0" w:uiPriority="0" w:semiHidden="0" w:name="List"/>
-    <w:lsdException w:unhideWhenUsed="0" w:uiPriority="0" w:semiHidden="0" w:name="List Bullet"/>
-    <w:lsdException w:unhideWhenUsed="0" w:uiPriority="0" w:semiHidden="0" w:name="List Number"/>
-    <w:lsdException w:unhideWhenUsed="0" w:uiPriority="0" w:semiHidden="0" w:name="List 2"/>
-    <w:lsdException w:unhideWhenUsed="0" w:uiPriority="0" w:semiHidden="0" w:name="List 3"/>
-    <w:lsdException w:unhideWhenUsed="0" w:uiPriority="0" w:semiHidden="0" w:name="List 4"/>
-    <w:lsdException w:unhideWhenUsed="0" w:uiPriority="0" w:semiHidden="0" w:name="List 5"/>
-    <w:lsdException w:unhideWhenUsed="0" w:uiPriority="0" w:semiHidden="0" w:name="List Bullet 2"/>
-    <w:lsdException w:unhideWhenUsed="0" w:uiPriority="0" w:semiHidden="0" w:name="List Bullet 3"/>
-    <w:lsdException w:unhideWhenUsed="0" w:uiPriority="0" w:semiHidden="0" w:name="List Bullet 4"/>
-    <w:lsdException w:unhideWhenUsed="0" w:uiPriority="0" w:semiHidden="0" w:name="List Bullet 5"/>
-    <w:lsdException w:unhideWhenUsed="0" w:uiPriority="0" w:semiHidden="0" w:name="List Number 2"/>
-    <w:lsdException w:unhideWhenUsed="0" w:uiPriority="0" w:semiHidden="0" w:name="List Number 3"/>
-    <w:lsdException w:unhideWhenUsed="0" w:uiPriority="0" w:semiHidden="0" w:name="List Number 4"/>
-    <w:lsdException w:unhideWhenUsed="0" w:uiPriority="0" w:semiHidden="0" w:name="List Number 5"/>
-    <w:lsdException w:qFormat="1" w:unhideWhenUsed="0" w:uiPriority="0" w:semiHidden="0" w:name="Title"/>
-    <w:lsdException w:unhideWhenUsed="0" w:uiPriority="0" w:semiHidden="0" w:name="Closing"/>
-    <w:lsdException w:unhideWhenUsed="0" w:uiPriority="0" w:semiHidden="0" w:name="Signature"/>
-    <w:lsdException w:qFormat="1" w:uiPriority="1" w:name="Default Paragraph Font"/>
-    <w:lsdException w:unhideWhenUsed="0" w:uiPriority="0" w:semiHidden="0" w:name="Body Text"/>
-    <w:lsdException w:unhideWhenUsed="0" w:uiPriority="0" w:semiHidden="0" w:name="Body Text Indent"/>
-    <w:lsdException w:unhideWhenUsed="0" w:uiPriority="0" w:semiHidden="0" w:name="List Continue"/>
-    <w:lsdException w:unhideWhenUsed="0" w:uiPriority="0" w:semiHidden="0" w:name="List Continue 2"/>
-    <w:lsdException w:unhideWhenUsed="0" w:uiPriority="0" w:semiHidden="0" w:name="List Continue 3"/>
-    <w:lsdException w:unhideWhenUsed="0" w:uiPriority="0" w:semiHidden="0" w:name="List Continue 4"/>
-    <w:lsdException w:unhideWhenUsed="0" w:uiPriority="0" w:semiHidden="0" w:name="List Continue 5"/>
-    <w:lsdException w:unhideWhenUsed="0" w:uiPriority="0" w:semiHidden="0" w:name="Message Header"/>
-    <w:lsdException w:qFormat="1" w:unhideWhenUsed="0" w:uiPriority="0" w:semiHidden="0" w:name="Subtitle"/>
-    <w:lsdException w:unhideWhenUsed="0" w:uiPriority="0" w:semiHidden="0" w:name="Salutation"/>
-    <w:lsdException w:unhideWhenUsed="0" w:uiPriority="0" w:semiHidden="0" w:name="Date"/>
-    <w:lsdException w:unhideWhenUsed="0" w:uiPriority="0" w:semiHidden="0" w:name="Body Text First Indent"/>
-    <w:lsdException w:unhideWhenUsed="0" w:uiPriority="0" w:semiHidden="0" w:name="Body Text First Indent 2"/>
-    <w:lsdException w:unhideWhenUsed="0" w:uiPriority="0" w:semiHidden="0" w:name="Note Heading"/>
-    <w:lsdException w:unhideWhenUsed="0" w:uiPriority="0" w:semiHidden="0" w:name="Body Text 2"/>
-    <w:lsdException w:unhideWhenUsed="0" w:uiPriority="0" w:semiHidden="0" w:name="Body Text 3"/>
-    <w:lsdException w:unhideWhenUsed="0" w:uiPriority="0" w:semiHidden="0" w:name="Body Text Indent 2"/>
-    <w:lsdException w:unhideWhenUsed="0" w:uiPriority="0" w:semiHidden="0" w:name="Body Text Indent 3"/>
-    <w:lsdException w:unhideWhenUsed="0" w:uiPriority="0" w:semiHidden="0" w:name="Block Text"/>
-    <w:lsdException w:qFormat="1" w:unhideWhenUsed="0" w:uiPriority="0" w:semiHidden="0" w:name="Hyperlink"/>
-    <w:lsdException w:unhideWhenUsed="0" w:uiPriority="0" w:semiHidden="0" w:name="FollowedHyperlink"/>
-    <w:lsdException w:qFormat="1" w:unhideWhenUsed="0" w:uiPriority="0" w:semiHidden="0" w:name="Strong"/>
-    <w:lsdException w:qFormat="1" w:unhideWhenUsed="0" w:uiPriority="0" w:semiHidden="0" w:name="Emphasis"/>
-    <w:lsdException w:unhideWhenUsed="0" w:uiPriority="0" w:semiHidden="0" w:name="Document Map"/>
-    <w:lsdException w:unhideWhenUsed="0" w:uiPriority="0" w:semiHidden="0" w:name="Plain Text"/>
-    <w:lsdException w:unhideWhenUsed="0" w:uiPriority="0" w:semiHidden="0" w:name="E-mail Signature"/>
-    <w:lsdException w:unhideWhenUsed="0" w:uiPriority="0" w:semiHidden="0" w:name="Normal (Web)"/>
-    <w:lsdException w:unhideWhenUsed="0" w:uiPriority="0" w:semiHidden="0" w:name="HTML Acronym"/>
-    <w:lsdException w:unhideWhenUsed="0" w:uiPriority="0" w:semiHidden="0" w:name="HTML Address"/>
-    <w:lsdException w:unhideWhenUsed="0" w:uiPriority="0" w:semiHidden="0" w:name="HTML Cite"/>
-    <w:lsdException w:unhideWhenUsed="0" w:uiPriority="0" w:semiHidden="0" w:name="HTML Code"/>
-    <w:lsdException w:unhideWhenUsed="0" w:uiPriority="0" w:semiHidden="0" w:name="HTML Definition"/>
-    <w:lsdException w:unhideWhenUsed="0" w:uiPriority="0" w:semiHidden="0" w:name="HTML Keyboard"/>
-    <w:lsdException w:unhideWhenUsed="0" w:uiPriority="0" w:semiHidden="0" w:name="HTML Preformatted"/>
-    <w:lsdException w:unhideWhenUsed="0" w:uiPriority="0" w:semiHidden="0" w:name="HTML Sample"/>
-    <w:lsdException w:unhideWhenUsed="0" w:uiPriority="0" w:semiHidden="0" w:name="HTML Typewriter"/>
-    <w:lsdException w:unhideWhenUsed="0" w:uiPriority="0" w:semiHidden="0" w:name="HTML Variable"/>
-    <w:lsdException w:qFormat="1" w:uiPriority="99" w:name="Normal Table"/>
-    <w:lsdException w:unhideWhenUsed="0" w:uiPriority="0" w:semiHidden="0" w:name="annotation subject"/>
-    <w:lsdException w:uiPriority="0" w:name="Table Simple 1"/>
-    <w:lsdException w:uiPriority="0" w:name="Table Simple 2"/>
-    <w:lsdException w:uiPriority="0" w:name="Table Simple 3"/>
-    <w:lsdException w:uiPriority="0" w:name="Table Classic 1"/>
-    <w:lsdException w:uiPriority="0" w:name="Table Classic 2"/>
-    <w:lsdException w:uiPriority="0" w:name="Table Classic 3"/>
-    <w:lsdException w:uiPriority="0" w:name="Table Classic 4"/>
-    <w:lsdException w:uiPriority="0" w:name="Table Colorful 1"/>
-    <w:lsdException w:uiPriority="0" w:name="Table Colorful 2"/>
-    <w:lsdException w:uiPriority="0" w:name="Table Colorful 3"/>
-    <w:lsdException w:uiPriority="0" w:name="Table Columns 1"/>
-    <w:lsdException w:uiPriority="0" w:name="Table Columns 2"/>
-    <w:lsdException w:uiPriority="0" w:name="Table Columns 3"/>
-    <w:lsdException w:uiPriority="0" w:name="Table Columns 4"/>
-    <w:lsdException w:uiPriority="0" w:name="Table Columns 5"/>
-    <w:lsdException w:uiPriority="0" w:name="Table Grid 1"/>
-    <w:lsdException w:uiPriority="0" w:name="Table Grid 2"/>
-    <w:lsdException w:uiPriority="0" w:name="Table Grid 3"/>
-    <w:lsdException w:uiPriority="0" w:name="Table Grid 4"/>
-    <w:lsdException w:uiPriority="0" w:name="Table Grid 5"/>
-    <w:lsdException w:uiPriority="0" w:name="Table Grid 6"/>
-    <w:lsdException w:uiPriority="0" w:name="Table Grid 7"/>
-    <w:lsdException w:uiPriority="0" w:name="Table Grid 8"/>
-    <w:lsdException w:uiPriority="0" w:name="Table List 1"/>
-    <w:lsdException w:uiPriority="0" w:name="Table List 2"/>
-    <w:lsdException w:uiPriority="0" w:name="Table List 3"/>
-    <w:lsdException w:uiPriority="0" w:name="Table List 4"/>
-    <w:lsdException w:uiPriority="0" w:name="Table List 5"/>
-    <w:lsdException w:uiPriority="0" w:name="Table List 6"/>
-    <w:lsdException w:uiPriority="0" w:name="Table List 7"/>
-    <w:lsdException w:uiPriority="0" w:name="Table List 8"/>
-    <w:lsdException w:uiPriority="0" w:name="Table 3D effects 1"/>
-    <w:lsdException w:uiPriority="0" w:name="Table 3D effects 2"/>
-    <w:lsdException w:uiPriority="0" w:name="Table 3D effects 3"/>
-    <w:lsdException w:uiPriority="0" w:name="Table Contemporary"/>
-    <w:lsdException w:uiPriority="0" w:name="Table Elegant"/>
-    <w:lsdException w:uiPriority="0" w:name="Table Professional"/>
-    <w:lsdException w:uiPriority="0" w:name="Table Subtle 1"/>
-    <w:lsdException w:uiPriority="0" w:name="Table Subtle 2"/>
-    <w:lsdException w:uiPriority="0" w:name="Table Web 1"/>
-    <w:lsdException w:uiPriority="0" w:name="Table Web 2"/>
-    <w:lsdException w:uiPriority="0" w:name="Table Web 3"/>
-    <w:lsdException w:unhideWhenUsed="0" w:uiPriority="0" w:semiHidden="0" w:name="Balloon Text"/>
-    <w:lsdException w:unhideWhenUsed="0" w:uiPriority="0" w:semiHidden="0" w:name="Table Grid"/>
-    <w:lsdException w:uiPriority="0" w:name="Table Theme"/>
-    <w:lsdException w:unhideWhenUsed="0" w:uiPriority="60" w:semiHidden="0" w:name="Light Shading"/>
-    <w:lsdException w:unhideWhenUsed="0" w:uiPriority="61" w:semiHidden="0" w:name="Light List"/>
-    <w:lsdException w:unhideWhenUsed="0" w:uiPriority="62" w:semiHidden="0" w:name="Light Grid"/>
-    <w:lsdException w:unhideWhenUsed="0" w:uiPriority="63" w:semiHidden="0" w:name="Medium Shading 1"/>
-    <w:lsdException w:unhideWhenUsed="0" w:uiPriority="64" w:semiHidden="0" w:name="Medium Shading 2"/>
-    <w:lsdException w:unhideWhenUsed="0" w:uiPriority="65" w:semiHidden="0" w:name="Medium List 1"/>
-    <w:lsdException w:unhideWhenUsed="0" w:uiPriority="66" w:semiHidden="0" w:name="Medium List 2"/>
-    <w:lsdException w:unhideWhenUsed="0" w:uiPriority="67" w:semiHidden="0" w:name="Medium Grid 1"/>
-    <w:lsdException w:unhideWhenUsed="0" w:uiPriority="68" w:semiHidden="0" w:name="Medium Grid 2"/>
-    <w:lsdException w:unhideWhenUsed="0" w:uiPriority="69" w:semiHidden="0" w:name="Medium Grid 3"/>
-    <w:lsdException w:unhideWhenUsed="0" w:uiPriority="70" w:semiHidden="0" w:name="Dark List"/>
-    <w:lsdException w:unhideWhenUsed="0" w:uiPriority="71" w:semiHidden="0" w:name="Colorful Shading"/>
-    <w:lsdException w:unhideWhenUsed="0" w:uiPriority="72" w:semiHidden="0" w:name="Colorful List"/>
-    <w:lsdException w:unhideWhenUsed="0" w:uiPriority="73" w:semiHidden="0" w:name="Colorful Grid"/>
-    <w:lsdException w:unhideWhenUsed="0" w:uiPriority="60" w:semiHidden="0" w:name="Light Shading Accent 1"/>
-    <w:lsdException w:unhideWhenUsed="0" w:uiPriority="61" w:semiHidden="0" w:name="Light List Accent 1"/>
-    <w:lsdException w:unhideWhenUsed="0" w:uiPriority="62" w:semiHidden="0" w:name="Light Grid Accent 1"/>
-    <w:lsdException w:unhideWhenUsed="0" w:uiPriority="63" w:semiHidden="0" w:name="Medium Shading 1 Accent 1"/>
-    <w:lsdException w:unhideWhenUsed="0" w:uiPriority="64" w:semiHidden="0" w:name="Medium Shading 2 Accent 1"/>
-    <w:lsdException w:unhideWhenUsed="0" w:uiPriority="65" w:semiHidden="0" w:name="Medium List 1 Accent 1"/>
-    <w:lsdException w:unhideWhenUsed="0" w:uiPriority="66" w:semiHidden="0" w:name="Medium List 2 Accent 1"/>
-    <w:lsdException w:unhideWhenUsed="0" w:uiPriority="67" w:semiHidden="0" w:name="Medium Grid 1 Accent 1"/>
-    <w:lsdException w:unhideWhenUsed="0" w:uiPriority="68" w:semiHidden="0" w:name="Medium Grid 2 Accent 1"/>
-    <w:lsdException w:unhideWhenUsed="0" w:uiPriority="69" w:semiHidden="0" w:name="Medium Grid 3 Accent 1"/>
-    <w:lsdException w:unhideWhenUsed="0" w:uiPriority="70" w:semiHidden="0" w:name="Dark List Accent 1"/>
-    <w:lsdException w:unhideWhenUsed="0" w:uiPriority="71" w:semiHidden="0" w:name="Colorful Shading Accent 1"/>
-    <w:lsdException w:unhideWhenUsed="0" w:uiPriority="72" w:semiHidden="0" w:name="Colorful List Accent 1"/>
-    <w:lsdException w:unhideWhenUsed="0" w:uiPriority="73" w:semiHidden="0" w:name="Colorful Grid Accent 1"/>
-    <w:lsdException w:unhideWhenUsed="0" w:uiPriority="60" w:semiHidden="0" w:name="Light Shading Accent 2"/>
-    <w:lsdException w:unhideWhenUsed="0" w:uiPriority="61" w:semiHidden="0" w:name="Light List Accent 2"/>
-    <w:lsdException w:unhideWhenUsed="0" w:uiPriority="62" w:semiHidden="0" w:name="Light Grid Accent 2"/>
-    <w:lsdException w:unhideWhenUsed="0" w:uiPriority="63" w:semiHidden="0" w:name="Medium Shading 1 Accent 2"/>
-    <w:lsdException w:unhideWhenUsed="0" w:uiPriority="64" w:semiHidden="0" w:name="Medium Shading 2 Accent 2"/>
-    <w:lsdException w:unhideWhenUsed="0" w:uiPriority="65" w:semiHidden="0" w:name="Medium List 1 Accent 2"/>
-    <w:lsdException w:unhideWhenUsed="0" w:uiPriority="66" w:semiHidden="0" w:name="Medium List 2 Accent 2"/>
-    <w:lsdException w:unhideWhenUsed="0" w:uiPriority="67" w:semiHidden="0" w:name="Medium Grid 1 Accent 2"/>
-    <w:lsdException w:unhideWhenUsed="0" w:uiPriority="68" w:semiHidden="0" w:name="Medium Grid 2 Accent 2"/>
-    <w:lsdException w:unhideWhenUsed="0" w:uiPriority="69" w:semiHidden="0" w:name="Medium Grid 3 Accent 2"/>
-    <w:lsdException w:unhideWhenUsed="0" w:uiPriority="70" w:semiHidden="0" w:name="Dark List Accent 2"/>
-    <w:lsdException w:unhideWhenUsed="0" w:uiPriority="71" w:semiHidden="0" w:name="Colorful Shading Accent 2"/>
-    <w:lsdException w:unhideWhenUsed="0" w:uiPriority="72" w:semiHidden="0" w:name="Colorful List Accent 2"/>
-    <w:lsdException w:unhideWhenUsed="0" w:uiPriority="73" w:semiHidden="0" w:name="Colorful Grid Accent 2"/>
-    <w:lsdException w:unhideWhenUsed="0" w:uiPriority="60" w:semiHidden="0" w:name="Light Shading Accent 3"/>
-    <w:lsdException w:unhideWhenUsed="0" w:uiPriority="61" w:semiHidden="0" w:name="Light List Accent 3"/>
-    <w:lsdException w:unhideWhenUsed="0" w:uiPriority="62" w:semiHidden="0" w:name="Light Grid Accent 3"/>
-    <w:lsdException w:unhideWhenUsed="0" w:uiPriority="63" w:semiHidden="0" w:name="Medium Shading 1 Accent 3"/>
-    <w:lsdException w:unhideWhenUsed="0" w:uiPriority="64" w:semiHidden="0" w:name="Medium Shading 2 Accent 3"/>
-    <w:lsdException w:unhideWhenUsed="0" w:uiPriority="65" w:semiHidden="0" w:name="Medium List 1 Accent 3"/>
-    <w:lsdException w:unhideWhenUsed="0" w:uiPriority="66" w:semiHidden="0" w:name="Medium List 2 Accent 3"/>
-    <w:lsdException w:unhideWhenUsed="0" w:uiPriority="67" w:semiHidden="0" w:name="Medium Grid 1 Accent 3"/>
-    <w:lsdException w:unhideWhenUsed="0" w:uiPriority="68" w:semiHidden="0" w:name="Medium Grid 2 Accent 3"/>
-    <w:lsdException w:unhideWhenUsed="0" w:uiPriority="69" w:semiHidden="0" w:name="Medium Grid 3 Accent 3"/>
-    <w:lsdException w:unhideWhenUsed="0" w:uiPriority="70" w:semiHidden="0" w:name="Dark List Accent 3"/>
-    <w:lsdException w:unhideWhenUsed="0" w:uiPriority="71" w:semiHidden="0" w:name="Colorful Shading Accent 3"/>
-    <w:lsdException w:unhideWhenUsed="0" w:uiPriority="72" w:semiHidden="0" w:name="Colorful List Accent 3"/>
-    <w:lsdException w:unhideWhenUsed="0" w:uiPriority="73" w:semiHidden="0" w:name="Colorful Grid Accent 3"/>
-    <w:lsdException w:unhideWhenUsed="0" w:uiPriority="60" w:semiHidden="0" w:name="Light Shading Accent 4"/>
-    <w:lsdException w:unhideWhenUsed="0" w:uiPriority="61" w:semiHidden="0" w:name="Light List Accent 4"/>
-    <w:lsdException w:unhideWhenUsed="0" w:uiPriority="62" w:semiHidden="0" w:name="Light Grid Accent 4"/>
-    <w:lsdException w:unhideWhenUsed="0" w:uiPriority="63" w:semiHidden="0" w:name="Medium Shading 1 Accent 4"/>
-    <w:lsdException w:unhideWhenUsed="0" w:uiPriority="64" w:semiHidden="0" w:name="Medium Shading 2 Accent 4"/>
-    <w:lsdException w:unhideWhenUsed="0" w:uiPriority="65" w:semiHidden="0" w:name="Medium List 1 Accent 4"/>
-    <w:lsdException w:unhideWhenUsed="0" w:uiPriority="66" w:semiHidden="0" w:name="Medium List 2 Accent 4"/>
-    <w:lsdException w:unhideWhenUsed="0" w:uiPriority="67" w:semiHidden="0" w:name="Medium Grid 1 Accent 4"/>
-    <w:lsdException w:unhideWhenUsed="0" w:uiPriority="68" w:semiHidden="0" w:name="Medium Grid 2 Accent 4"/>
-    <w:lsdException w:unhideWhenUsed="0" w:uiPriority="69" w:semiHidden="0" w:name="Medium Grid 3 Accent 4"/>
-    <w:lsdException w:unhideWhenUsed="0" w:uiPriority="70" w:semiHidden="0" w:name="Dark List Accent 4"/>
-    <w:lsdException w:unhideWhenUsed="0" w:uiPriority="71" w:semiHidden="0" w:name="Colorful Shading Accent 4"/>
-    <w:lsdException w:unhideWhenUsed="0" w:uiPriority="72" w:semiHidden="0" w:name="Colorful List Accent 4"/>
-    <w:lsdException w:unhideWhenUsed="0" w:uiPriority="73" w:semiHidden="0" w:name="Colorful Grid Accent 4"/>
-    <w:lsdException w:unhideWhenUsed="0" w:uiPriority="60" w:semiHidden="0" w:name="Light Shading Accent 5"/>
-    <w:lsdException w:unhideWhenUsed="0" w:uiPriority="61" w:semiHidden="0" w:name="Light List Accent 5"/>
-    <w:lsdException w:unhideWhenUsed="0" w:uiPriority="62" w:semiHidden="0" w:name="Light Grid Accent 5"/>
-    <w:lsdException w:unhideWhenUsed="0" w:uiPriority="63" w:semiHidden="0" w:name="Medium Shading 1 Accent 5"/>
-    <w:lsdException w:unhideWhenUsed="0" w:uiPriority="64" w:semiHidden="0" w:name="Medium Shading 2 Accent 5"/>
-    <w:lsdException w:unhideWhenUsed="0" w:uiPriority="65" w:semiHidden="0" w:name="Medium List 1 Accent 5"/>
-    <w:lsdException w:unhideWhenUsed="0" w:uiPriority="66" w:semiHidden="0" w:name="Medium List 2 Accent 5"/>
-    <w:lsdException w:unhideWhenUsed="0" w:uiPriority="67" w:semiHidden="0" w:name="Medium Grid 1 Accent 5"/>
-    <w:lsdException w:unhideWhenUsed="0" w:uiPriority="68" w:semiHidden="0" w:name="Medium Grid 2 Accent 5"/>
-    <w:lsdException w:unhideWhenUsed="0" w:uiPriority="69" w:semiHidden="0" w:name="Medium Grid 3 Accent 5"/>
-    <w:lsdException w:unhideWhenUsed="0" w:uiPriority="70" w:semiHidden="0" w:name="Dark List Accent 5"/>
-    <w:lsdException w:unhideWhenUsed="0" w:uiPriority="71" w:semiHidden="0" w:name="Colorful Shading Accent 5"/>
-    <w:lsdException w:unhideWhenUsed="0" w:uiPriority="72" w:semiHidden="0" w:name="Colorful List Accent 5"/>
-    <w:lsdException w:unhideWhenUsed="0" w:uiPriority="73" w:semiHidden="0" w:name="Colorful Grid Accent 5"/>
-    <w:lsdException w:unhideWhenUsed="0" w:uiPriority="60" w:semiHidden="0" w:name="Light Shading Accent 6"/>
-    <w:lsdException w:unhideWhenUsed="0" w:uiPriority="61" w:semiHidden="0" w:name="Light List Accent 6"/>
-    <w:lsdException w:unhideWhenUsed="0" w:uiPriority="62" w:semiHidden="0" w:name="Light Grid Accent 6"/>
-    <w:lsdException w:unhideWhenUsed="0" w:uiPriority="63" w:semiHidden="0" w:name="Medium Shading 1 Accent 6"/>
-    <w:lsdException w:unhideWhenUsed="0" w:uiPriority="64" w:semiHidden="0" w:name="Medium Shading 2 Accent 6"/>
-    <w:lsdException w:unhideWhenUsed="0" w:uiPriority="65" w:semiHidden="0" w:name="Medium List 1 Accent 6"/>
-    <w:lsdException w:unhideWhenUsed="0" w:uiPriority="66" w:semiHidden="0" w:name="Medium List 2 Accent 6"/>
-    <w:lsdException w:unhideWhenUsed="0" w:uiPriority="67" w:semiHidden="0" w:name="Medium Grid 1 Accent 6"/>
-    <w:lsdException w:unhideWhenUsed="0" w:uiPriority="68" w:semiHidden="0" w:name="Medium Grid 2 Accent 6"/>
-    <w:lsdException w:unhideWhenUsed="0" w:uiPriority="69" w:semiHidden="0" w:name="Medium Grid 3 Accent 6"/>
-    <w:lsdException w:unhideWhenUsed="0" w:uiPriority="70" w:semiHidden="0" w:name="Dark List Accent 6"/>
-    <w:lsdException w:unhideWhenUsed="0" w:uiPriority="71" w:semiHidden="0" w:name="Colorful Shading Accent 6"/>
-    <w:lsdException w:unhideWhenUsed="0" w:uiPriority="72" w:semiHidden="0" w:name="Colorful List Accent 6"/>
-    <w:lsdException w:unhideWhenUsed="0" w:uiPriority="73" w:semiHidden="0" w:name="Colorful Grid Accent 6"/>
+  <w:latentStyles w:defLockedState="0" w:defUIPriority="0" w:defSemiHidden="0" w:defUnhideWhenUsed="0" w:defQFormat="0" w:count="376">
+    <w:lsdException w:name="Normal" w:qFormat="1"/>
+    <w:lsdException w:name="heading 1" w:qFormat="1"/>
+    <w:lsdException w:name="heading 2" w:semiHidden="1" w:unhideWhenUsed="1" w:qFormat="1"/>
+    <w:lsdException w:name="heading 3" w:semiHidden="1" w:unhideWhenUsed="1" w:qFormat="1"/>
+    <w:lsdException w:name="heading 4" w:semiHidden="1" w:unhideWhenUsed="1" w:qFormat="1"/>
+    <w:lsdException w:name="heading 5" w:semiHidden="1" w:unhideWhenUsed="1" w:qFormat="1"/>
+    <w:lsdException w:name="heading 6" w:semiHidden="1" w:unhideWhenUsed="1" w:qFormat="1"/>
+    <w:lsdException w:name="heading 7" w:semiHidden="1" w:unhideWhenUsed="1" w:qFormat="1"/>
+    <w:lsdException w:name="heading 8" w:semiHidden="1" w:unhideWhenUsed="1" w:qFormat="1"/>
+    <w:lsdException w:name="heading 9" w:semiHidden="1" w:unhideWhenUsed="1" w:qFormat="1"/>
+    <w:lsdException w:name="caption" w:semiHidden="1" w:unhideWhenUsed="1" w:qFormat="1"/>
+    <w:lsdException w:name="Title" w:qFormat="1"/>
+    <w:lsdException w:name="Default Paragraph Font" w:semiHidden="1" w:uiPriority="1" w:unhideWhenUsed="1" w:qFormat="1"/>
+    <w:lsdException w:name="Subtitle" w:qFormat="1"/>
+    <w:lsdException w:name="Hyperlink" w:qFormat="1"/>
+    <w:lsdException w:name="Strong" w:qFormat="1"/>
+    <w:lsdException w:name="Emphasis" w:qFormat="1"/>
+    <w:lsdException w:name="HTML Top of Form" w:semiHidden="1" w:uiPriority="99" w:unhideWhenUsed="1"/>
+    <w:lsdException w:name="HTML Bottom of Form" w:semiHidden="1" w:uiPriority="99" w:unhideWhenUsed="1"/>
+    <w:lsdException w:name="Normal Table" w:semiHidden="1" w:uiPriority="99" w:unhideWhenUsed="1" w:qFormat="1"/>
+    <w:lsdException w:name="No List" w:semiHidden="1" w:uiPriority="99" w:unhideWhenUsed="1"/>
+    <w:lsdException w:name="Outline List 1" w:semiHidden="1" w:uiPriority="99" w:unhideWhenUsed="1"/>
+    <w:lsdException w:name="Outline List 2" w:semiHidden="1" w:uiPriority="99" w:unhideWhenUsed="1"/>
+    <w:lsdException w:name="Outline List 3" w:semiHidden="1" w:uiPriority="99" w:unhideWhenUsed="1"/>
+    <w:lsdException w:name="Table Simple 1" w:semiHidden="1" w:unhideWhenUsed="1"/>
+    <w:lsdException w:name="Table Simple 2" w:semiHidden="1" w:unhideWhenUsed="1"/>
+    <w:lsdException w:name="Table Simple 3" w:semiHidden="1" w:unhideWhenUsed="1"/>
+    <w:lsdException w:name="Table Classic 1" w:semiHidden="1" w:unhideWhenUsed="1"/>
+    <w:lsdException w:name="Table Classic 2" w:semiHidden="1" w:unhideWhenUsed="1"/>
+    <w:lsdException w:name="Table Classic 3" w:semiHidden="1" w:unhideWhenUsed="1"/>
+    <w:lsdException w:name="Table Classic 4" w:semiHidden="1" w:unhideWhenUsed="1"/>
+    <w:lsdException w:name="Table Colorful 1" w:semiHidden="1" w:unhideWhenUsed="1"/>
+    <w:lsdException w:name="Table Colorful 2" w:semiHidden="1" w:unhideWhenUsed="1"/>
+    <w:lsdException w:name="Table Colorful 3" w:semiHidden="1" w:unhideWhenUsed="1"/>
+    <w:lsdException w:name="Table Columns 1" w:semiHidden="1" w:unhideWhenUsed="1"/>
+    <w:lsdException w:name="Table Columns 2" w:semiHidden="1" w:unhideWhenUsed="1"/>
+    <w:lsdException w:name="Table Columns 3" w:semiHidden="1" w:unhideWhenUsed="1"/>
+    <w:lsdException w:name="Table Columns 4" w:semiHidden="1" w:unhideWhenUsed="1"/>
+    <w:lsdException w:name="Table Columns 5" w:semiHidden="1" w:unhideWhenUsed="1"/>
+    <w:lsdException w:name="Table Grid 1" w:semiHidden="1" w:unhideWhenUsed="1"/>
+    <w:lsdException w:name="Table Grid 2" w:semiHidden="1" w:unhideWhenUsed="1"/>
+    <w:lsdException w:name="Table Grid 3" w:semiHidden="1" w:unhideWhenUsed="1"/>
+    <w:lsdException w:name="Table Grid 4" w:semiHidden="1" w:unhideWhenUsed="1"/>
+    <w:lsdException w:name="Table Grid 5" w:semiHidden="1" w:unhideWhenUsed="1"/>
+    <w:lsdException w:name="Table Grid 6" w:semiHidden="1" w:unhideWhenUsed="1"/>
+    <w:lsdException w:name="Table Grid 7" w:semiHidden="1" w:unhideWhenUsed="1"/>
+    <w:lsdException w:name="Table Grid 8" w:semiHidden="1" w:unhideWhenUsed="1"/>
+    <w:lsdException w:name="Table List 1" w:semiHidden="1" w:unhideWhenUsed="1"/>
+    <w:lsdException w:name="Table List 2" w:semiHidden="1" w:unhideWhenUsed="1"/>
+    <w:lsdException w:name="Table List 3" w:semiHidden="1" w:unhideWhenUsed="1"/>
+    <w:lsdException w:name="Table List 4" w:semiHidden="1" w:unhideWhenUsed="1"/>
+    <w:lsdException w:name="Table List 5" w:semiHidden="1" w:unhideWhenUsed="1"/>
+    <w:lsdException w:name="Table List 6" w:semiHidden="1" w:unhideWhenUsed="1"/>
+    <w:lsdException w:name="Table List 7" w:semiHidden="1" w:unhideWhenUsed="1"/>
+    <w:lsdException w:name="Table List 8" w:semiHidden="1" w:unhideWhenUsed="1"/>
+    <w:lsdException w:name="Table 3D effects 1" w:semiHidden="1" w:unhideWhenUsed="1"/>
+    <w:lsdException w:name="Table 3D effects 2" w:semiHidden="1" w:unhideWhenUsed="1"/>
+    <w:lsdException w:name="Table 3D effects 3" w:semiHidden="1" w:unhideWhenUsed="1"/>
+    <w:lsdException w:name="Table Contemporary" w:semiHidden="1" w:unhideWhenUsed="1"/>
+    <w:lsdException w:name="Table Elegant" w:semiHidden="1" w:unhideWhenUsed="1"/>
+    <w:lsdException w:name="Table Professional" w:semiHidden="1" w:unhideWhenUsed="1"/>
+    <w:lsdException w:name="Table Subtle 1" w:semiHidden="1" w:unhideWhenUsed="1"/>
+    <w:lsdException w:name="Table Subtle 2" w:semiHidden="1" w:unhideWhenUsed="1"/>
+    <w:lsdException w:name="Table Web 1" w:semiHidden="1" w:unhideWhenUsed="1"/>
+    <w:lsdException w:name="Table Web 2" w:semiHidden="1" w:unhideWhenUsed="1"/>
+    <w:lsdException w:name="Table Web 3" w:semiHidden="1" w:unhideWhenUsed="1"/>
+    <w:lsdException w:name="Table Theme" w:semiHidden="1" w:unhideWhenUsed="1"/>
+    <w:lsdException w:name="Placeholder Text" w:semiHidden="1" w:uiPriority="99"/>
+    <w:lsdException w:name="No Spacing" w:uiPriority="99"/>
+    <w:lsdException w:name="Light Shading" w:uiPriority="60"/>
+    <w:lsdException w:name="Light List" w:uiPriority="61"/>
+    <w:lsdException w:name="Light Grid" w:uiPriority="62"/>
+    <w:lsdException w:name="Medium Shading 1" w:uiPriority="63"/>
+    <w:lsdException w:name="Medium Shading 2" w:uiPriority="64"/>
+    <w:lsdException w:name="Medium List 1" w:uiPriority="65"/>
+    <w:lsdException w:name="Medium List 2" w:uiPriority="66"/>
+    <w:lsdException w:name="Medium Grid 1" w:uiPriority="67"/>
+    <w:lsdException w:name="Medium Grid 2" w:uiPriority="68"/>
+    <w:lsdException w:name="Medium Grid 3" w:uiPriority="69"/>
+    <w:lsdException w:name="Dark List" w:uiPriority="70"/>
+    <w:lsdException w:name="Colorful Shading" w:uiPriority="71"/>
+    <w:lsdException w:name="Colorful List" w:uiPriority="72"/>
+    <w:lsdException w:name="Colorful Grid" w:uiPriority="73"/>
+    <w:lsdException w:name="Light Shading Accent 1" w:uiPriority="60"/>
+    <w:lsdException w:name="Light List Accent 1" w:uiPriority="61"/>
+    <w:lsdException w:name="Light Grid Accent 1" w:uiPriority="62"/>
+    <w:lsdException w:name="Medium Shading 1 Accent 1" w:uiPriority="63"/>
+    <w:lsdException w:name="Medium Shading 2 Accent 1" w:uiPriority="64"/>
+    <w:lsdException w:name="Medium List 1 Accent 1" w:uiPriority="65"/>
+    <w:lsdException w:name="Revision" w:semiHidden="1" w:uiPriority="99"/>
+    <w:lsdException w:name="List Paragraph" w:uiPriority="99"/>
+    <w:lsdException w:name="Quote" w:uiPriority="99"/>
+    <w:lsdException w:name="Intense Quote" w:uiPriority="99"/>
+    <w:lsdException w:name="Medium List 2 Accent 1" w:uiPriority="66"/>
+    <w:lsdException w:name="Medium Grid 1 Accent 1" w:uiPriority="67"/>
+    <w:lsdException w:name="Medium Grid 2 Accent 1" w:uiPriority="68"/>
+    <w:lsdException w:name="Medium Grid 3 Accent 1" w:uiPriority="69"/>
+    <w:lsdException w:name="Dark List Accent 1" w:uiPriority="70"/>
+    <w:lsdException w:name="Colorful Shading Accent 1" w:uiPriority="71"/>
+    <w:lsdException w:name="Colorful List Accent 1" w:uiPriority="72"/>
+    <w:lsdException w:name="Colorful Grid Accent 1" w:uiPriority="73"/>
+    <w:lsdException w:name="Light Shading Accent 2" w:uiPriority="60"/>
+    <w:lsdException w:name="Light List Accent 2" w:uiPriority="61"/>
+    <w:lsdException w:name="Light Grid Accent 2" w:uiPriority="62"/>
+    <w:lsdException w:name="Medium Shading 1 Accent 2" w:uiPriority="63"/>
+    <w:lsdException w:name="Medium Shading 2 Accent 2" w:uiPriority="64"/>
+    <w:lsdException w:name="Medium List 1 Accent 2" w:uiPriority="65"/>
+    <w:lsdException w:name="Medium List 2 Accent 2" w:uiPriority="66"/>
+    <w:lsdException w:name="Medium Grid 1 Accent 2" w:uiPriority="67"/>
+    <w:lsdException w:name="Medium Grid 2 Accent 2" w:uiPriority="68"/>
+    <w:lsdException w:name="Medium Grid 3 Accent 2" w:uiPriority="69"/>
+    <w:lsdException w:name="Dark List Accent 2" w:uiPriority="70"/>
+    <w:lsdException w:name="Colorful Shading Accent 2" w:uiPriority="71"/>
+    <w:lsdException w:name="Colorful List Accent 2" w:uiPriority="72"/>
+    <w:lsdException w:name="Colorful Grid Accent 2" w:uiPriority="73"/>
+    <w:lsdException w:name="Light Shading Accent 3" w:uiPriority="60"/>
+    <w:lsdException w:name="Light List Accent 3" w:uiPriority="61"/>
+    <w:lsdException w:name="Light Grid Accent 3" w:uiPriority="62"/>
+    <w:lsdException w:name="Medium Shading 1 Accent 3" w:uiPriority="63"/>
+    <w:lsdException w:name="Medium Shading 2 Accent 3" w:uiPriority="64"/>
+    <w:lsdException w:name="Medium List 1 Accent 3" w:uiPriority="65"/>
+    <w:lsdException w:name="Medium List 2 Accent 3" w:uiPriority="66"/>
+    <w:lsdException w:name="Medium Grid 1 Accent 3" w:uiPriority="67"/>
+    <w:lsdException w:name="Medium Grid 2 Accent 3" w:uiPriority="68"/>
+    <w:lsdException w:name="Medium Grid 3 Accent 3" w:uiPriority="69"/>
+    <w:lsdException w:name="Dark List Accent 3" w:uiPriority="70"/>
+    <w:lsdException w:name="Colorful Shading Accent 3" w:uiPriority="71"/>
+    <w:lsdException w:name="Colorful List Accent 3" w:uiPriority="72"/>
+    <w:lsdException w:name="Colorful Grid Accent 3" w:uiPriority="73"/>
+    <w:lsdException w:name="Light Shading Accent 4" w:uiPriority="60"/>
+    <w:lsdException w:name="Light List Accent 4" w:uiPriority="61"/>
+    <w:lsdException w:name="Light Grid Accent 4" w:uiPriority="62"/>
+    <w:lsdException w:name="Medium Shading 1 Accent 4" w:uiPriority="63"/>
+    <w:lsdException w:name="Medium Shading 2 Accent 4" w:uiPriority="64"/>
+    <w:lsdException w:name="Medium List 1 Accent 4" w:uiPriority="65"/>
+    <w:lsdException w:name="Medium List 2 Accent 4" w:uiPriority="66"/>
+    <w:lsdException w:name="Medium Grid 1 Accent 4" w:uiPriority="67"/>
+    <w:lsdException w:name="Medium Grid 2 Accent 4" w:uiPriority="68"/>
+    <w:lsdException w:name="Medium Grid 3 Accent 4" w:uiPriority="69"/>
+    <w:lsdException w:name="Dark List Accent 4" w:uiPriority="70"/>
+    <w:lsdException w:name="Colorful Shading Accent 4" w:uiPriority="71"/>
+    <w:lsdException w:name="Colorful List Accent 4" w:uiPriority="72"/>
+    <w:lsdException w:name="Colorful Grid Accent 4" w:uiPriority="73"/>
+    <w:lsdException w:name="Light Shading Accent 5" w:uiPriority="60"/>
+    <w:lsdException w:name="Light List Accent 5" w:uiPriority="61"/>
+    <w:lsdException w:name="Light Grid Accent 5" w:uiPriority="62"/>
+    <w:lsdException w:name="Medium Shading 1 Accent 5" w:uiPriority="63"/>
+    <w:lsdException w:name="Medium Shading 2 Accent 5" w:uiPriority="64"/>
+    <w:lsdException w:name="Medium List 1 Accent 5" w:uiPriority="65"/>
+    <w:lsdException w:name="Medium List 2 Accent 5" w:uiPriority="66"/>
+    <w:lsdException w:name="Medium Grid 1 Accent 5" w:uiPriority="67"/>
+    <w:lsdException w:name="Medium Grid 2 Accent 5" w:uiPriority="68"/>
+    <w:lsdException w:name="Medium Grid 3 Accent 5" w:uiPriority="69"/>
+    <w:lsdException w:name="Dark List Accent 5" w:uiPriority="70"/>
+    <w:lsdException w:name="Colorful Shading Accent 5" w:uiPriority="71"/>
+    <w:lsdException w:name="Colorful List Accent 5" w:uiPriority="72"/>
+    <w:lsdException w:name="Colorful Grid Accent 5" w:uiPriority="73"/>
+    <w:lsdException w:name="Light Shading Accent 6" w:uiPriority="60"/>
+    <w:lsdException w:name="Light List Accent 6" w:uiPriority="61"/>
+    <w:lsdException w:name="Light Grid Accent 6" w:uiPriority="62"/>
+    <w:lsdException w:name="Medium Shading 1 Accent 6" w:uiPriority="63"/>
+    <w:lsdException w:name="Medium Shading 2 Accent 6" w:uiPriority="64"/>
+    <w:lsdException w:name="Medium List 1 Accent 6" w:uiPriority="65"/>
+    <w:lsdException w:name="Medium List 2 Accent 6" w:uiPriority="66"/>
+    <w:lsdException w:name="Medium Grid 1 Accent 6" w:uiPriority="67"/>
+    <w:lsdException w:name="Medium Grid 2 Accent 6" w:uiPriority="68"/>
+    <w:lsdException w:name="Medium Grid 3 Accent 6" w:uiPriority="69"/>
+    <w:lsdException w:name="Dark List Accent 6" w:uiPriority="70"/>
+    <w:lsdException w:name="Colorful Shading Accent 6" w:uiPriority="71"/>
+    <w:lsdException w:name="Colorful List Accent 6" w:uiPriority="72"/>
+    <w:lsdException w:name="Colorful Grid Accent 6" w:uiPriority="73"/>
+    <w:lsdException w:name="Subtle Emphasis" w:uiPriority="19" w:qFormat="1"/>
+    <w:lsdException w:name="Intense Emphasis" w:uiPriority="21" w:qFormat="1"/>
+    <w:lsdException w:name="Subtle Reference" w:uiPriority="31" w:qFormat="1"/>
+    <w:lsdException w:name="Intense Reference" w:uiPriority="32" w:qFormat="1"/>
+    <w:lsdException w:name="Book Title" w:uiPriority="33" w:qFormat="1"/>
+    <w:lsdException w:name="Bibliography" w:semiHidden="1" w:uiPriority="37" w:unhideWhenUsed="1"/>
+    <w:lsdException w:name="TOC Heading" w:semiHidden="1" w:uiPriority="39" w:unhideWhenUsed="1" w:qFormat="1"/>
+    <w:lsdException w:name="Plain Table 1" w:uiPriority="41"/>
+    <w:lsdException w:name="Plain Table 2" w:uiPriority="42"/>
+    <w:lsdException w:name="Plain Table 3" w:uiPriority="43"/>
+    <w:lsdException w:name="Plain Table 4" w:uiPriority="44"/>
+    <w:lsdException w:name="Plain Table 5" w:uiPriority="45"/>
+    <w:lsdException w:name="Grid Table Light" w:uiPriority="40"/>
+    <w:lsdException w:name="Grid Table 1 Light" w:uiPriority="46"/>
+    <w:lsdException w:name="Grid Table 2" w:uiPriority="47"/>
+    <w:lsdException w:name="Grid Table 3" w:uiPriority="48"/>
+    <w:lsdException w:name="Grid Table 4" w:uiPriority="49"/>
+    <w:lsdException w:name="Grid Table 5 Dark" w:uiPriority="50"/>
+    <w:lsdException w:name="Grid Table 6 Colorful" w:uiPriority="51"/>
+    <w:lsdException w:name="Grid Table 7 Colorful" w:uiPriority="52"/>
+    <w:lsdException w:name="Grid Table 1 Light Accent 1" w:uiPriority="46"/>
+    <w:lsdException w:name="Grid Table 2 Accent 1" w:uiPriority="47"/>
+    <w:lsdException w:name="Grid Table 3 Accent 1" w:uiPriority="48"/>
+    <w:lsdException w:name="Grid Table 4 Accent 1" w:uiPriority="49"/>
+    <w:lsdException w:name="Grid Table 5 Dark Accent 1" w:uiPriority="50"/>
+    <w:lsdException w:name="Grid Table 6 Colorful Accent 1" w:uiPriority="51"/>
+    <w:lsdException w:name="Grid Table 7 Colorful Accent 1" w:uiPriority="52"/>
+    <w:lsdException w:name="Grid Table 1 Light Accent 2" w:uiPriority="46"/>
+    <w:lsdException w:name="Grid Table 2 Accent 2" w:uiPriority="47"/>
+    <w:lsdException w:name="Grid Table 3 Accent 2" w:uiPriority="48"/>
+    <w:lsdException w:name="Grid Table 4 Accent 2" w:uiPriority="49"/>
+    <w:lsdException w:name="Grid Table 5 Dark Accent 2" w:uiPriority="50"/>
+    <w:lsdException w:name="Grid Table 6 Colorful Accent 2" w:uiPriority="51"/>
+    <w:lsdException w:name="Grid Table 7 Colorful Accent 2" w:uiPriority="52"/>
+    <w:lsdException w:name="Grid Table 1 Light Accent 3" w:uiPriority="46"/>
+    <w:lsdException w:name="Grid Table 2 Accent 3" w:uiPriority="47"/>
+    <w:lsdException w:name="Grid Table 3 Accent 3" w:uiPriority="48"/>
+    <w:lsdException w:name="Grid Table 4 Accent 3" w:uiPriority="49"/>
+    <w:lsdException w:name="Grid Table 5 Dark Accent 3" w:uiPriority="50"/>
+    <w:lsdException w:name="Grid Table 6 Colorful Accent 3" w:uiPriority="51"/>
+    <w:lsdException w:name="Grid Table 7 Colorful Accent 3" w:uiPriority="52"/>
+    <w:lsdException w:name="Grid Table 1 Light Accent 4" w:uiPriority="46"/>
+    <w:lsdException w:name="Grid Table 2 Accent 4" w:uiPriority="47"/>
+    <w:lsdException w:name="Grid Table 3 Accent 4" w:uiPriority="48"/>
+    <w:lsdException w:name="Grid Table 4 Accent 4" w:uiPriority="49"/>
+    <w:lsdException w:name="Grid Table 5 Dark Accent 4" w:uiPriority="50"/>
+    <w:lsdException w:name="Grid Table 6 Colorful Accent 4" w:uiPriority="51"/>
+    <w:lsdException w:name="Grid Table 7 Colorful Accent 4" w:uiPriority="52"/>
+    <w:lsdException w:name="Grid Table 1 Light Accent 5" w:uiPriority="46"/>
+    <w:lsdException w:name="Grid Table 2 Accent 5" w:uiPriority="47"/>
+    <w:lsdException w:name="Grid Table 3 Accent 5" w:uiPriority="48"/>
+    <w:lsdException w:name="Grid Table 4 Accent 5" w:uiPriority="49"/>
+    <w:lsdException w:name="Grid Table 5 Dark Accent 5" w:uiPriority="50"/>
+    <w:lsdException w:name="Grid Table 6 Colorful Accent 5" w:uiPriority="51"/>
+    <w:lsdException w:name="Grid Table 7 Colorful Accent 5" w:uiPriority="52"/>
+    <w:lsdException w:name="Grid Table 1 Light Accent 6" w:uiPriority="46"/>
+    <w:lsdException w:name="Grid Table 2 Accent 6" w:uiPriority="47"/>
+    <w:lsdException w:name="Grid Table 3 Accent 6" w:uiPriority="48"/>
+    <w:lsdException w:name="Grid Table 4 Accent 6" w:uiPriority="49"/>
+    <w:lsdException w:name="Grid Table 5 Dark Accent 6" w:uiPriority="50"/>
+    <w:lsdException w:name="Grid Table 6 Colorful Accent 6" w:uiPriority="51"/>
+    <w:lsdException w:name="Grid Table 7 Colorful Accent 6" w:uiPriority="52"/>
+    <w:lsdException w:name="List Table 1 Light" w:uiPriority="46"/>
+    <w:lsdException w:name="List Table 2" w:uiPriority="47"/>
+    <w:lsdException w:name="List Table 3" w:uiPriority="48"/>
+    <w:lsdException w:name="List Table 4" w:uiPriority="49"/>
+    <w:lsdException w:name="List Table 5 Dark" w:uiPriority="50"/>
+    <w:lsdException w:name="List Table 6 Colorful" w:uiPriority="51"/>
+    <w:lsdException w:name="List Table 7 Colorful" w:uiPriority="52"/>
+    <w:lsdException w:name="List Table 1 Light Accent 1" w:uiPriority="46"/>
+    <w:lsdException w:name="List Table 2 Accent 1" w:uiPriority="47"/>
+    <w:lsdException w:name="List Table 3 Accent 1" w:uiPriority="48"/>
+    <w:lsdException w:name="List Table 4 Accent 1" w:uiPriority="49"/>
+    <w:lsdException w:name="List Table 5 Dark Accent 1" w:uiPriority="50"/>
+    <w:lsdException w:name="List Table 6 Colorful Accent 1" w:uiPriority="51"/>
+    <w:lsdException w:name="List Table 7 Colorful Accent 1" w:uiPriority="52"/>
+    <w:lsdException w:name="List Table 1 Light Accent 2" w:uiPriority="46"/>
+    <w:lsdException w:name="List Table 2 Accent 2" w:uiPriority="47"/>
+    <w:lsdException w:name="List Table 3 Accent 2" w:uiPriority="48"/>
+    <w:lsdException w:name="List Table 4 Accent 2" w:uiPriority="49"/>
+    <w:lsdException w:name="List Table 5 Dark Accent 2" w:uiPriority="50"/>
+    <w:lsdException w:name="List Table 6 Colorful Accent 2" w:uiPriority="51"/>
+    <w:lsdException w:name="List Table 7 Colorful Accent 2" w:uiPriority="52"/>
+    <w:lsdException w:name="List Table 1 Light Accent 3" w:uiPriority="46"/>
+    <w:lsdException w:name="List Table 2 Accent 3" w:uiPriority="47"/>
+    <w:lsdException w:name="List Table 3 Accent 3" w:uiPriority="48"/>
+    <w:lsdException w:name="List Table 4 Accent 3" w:uiPriority="49"/>
+    <w:lsdException w:name="List Table 5 Dark Accent 3" w:uiPriority="50"/>
+    <w:lsdException w:name="List Table 6 Colorful Accent 3" w:uiPriority="51"/>
+    <w:lsdException w:name="List Table 7 Colorful Accent 3" w:uiPriority="52"/>
+    <w:lsdException w:name="List Table 1 Light Accent 4" w:uiPriority="46"/>
+    <w:lsdException w:name="List Table 2 Accent 4" w:uiPriority="47"/>
+    <w:lsdException w:name="List Table 3 Accent 4" w:uiPriority="48"/>
+    <w:lsdException w:name="List Table 4 Accent 4" w:uiPriority="49"/>
+    <w:lsdException w:name="List Table 5 Dark Accent 4" w:uiPriority="50"/>
+    <w:lsdException w:name="List Table 6 Colorful Accent 4" w:uiPriority="51"/>
+    <w:lsdException w:name="List Table 7 Colorful Accent 4" w:uiPriority="52"/>
+    <w:lsdException w:name="List Table 1 Light Accent 5" w:uiPriority="46"/>
+    <w:lsdException w:name="List Table 2 Accent 5" w:uiPriority="47"/>
+    <w:lsdException w:name="List Table 3 Accent 5" w:uiPriority="48"/>
+    <w:lsdException w:name="List Table 4 Accent 5" w:uiPriority="49"/>
+    <w:lsdException w:name="List Table 5 Dark Accent 5" w:uiPriority="50"/>
+    <w:lsdException w:name="List Table 6 Colorful Accent 5" w:uiPriority="51"/>
+    <w:lsdException w:name="List Table 7 Colorful Accent 5" w:uiPriority="52"/>
+    <w:lsdException w:name="List Table 1 Light Accent 6" w:uiPriority="46"/>
+    <w:lsdException w:name="List Table 2 Accent 6" w:uiPriority="47"/>
+    <w:lsdException w:name="List Table 3 Accent 6" w:uiPriority="48"/>
+    <w:lsdException w:name="List Table 4 Accent 6" w:uiPriority="49"/>
+    <w:lsdException w:name="List Table 5 Dark Accent 6" w:uiPriority="50"/>
+    <w:lsdException w:name="List Table 6 Colorful Accent 6" w:uiPriority="51"/>
+    <w:lsdException w:name="List Table 7 Colorful Accent 6" w:uiPriority="52"/>
+    <w:lsdException w:name="Mention" w:semiHidden="1" w:uiPriority="99" w:unhideWhenUsed="1"/>
+    <w:lsdException w:name="Smart Hyperlink" w:semiHidden="1" w:uiPriority="99" w:unhideWhenUsed="1"/>
+    <w:lsdException w:name="Hashtag" w:semiHidden="1" w:uiPriority="99" w:unhideWhenUsed="1"/>
+    <w:lsdException w:name="Unresolved Mention" w:semiHidden="1" w:uiPriority="99" w:unhideWhenUsed="1"/>
+    <w:lsdException w:name="Smart Link" w:semiHidden="1" w:uiPriority="99" w:unhideWhenUsed="1"/>
   </w:latentStyles>
-  <w:style w:type="paragraph" w:default="1" w:styleId="1">
+  <w:style w:type="paragraph" w:default="1" w:styleId="Normal">
     <w:name w:val="Normal"/>
     <w:qFormat/>
-    <w:uiPriority w:val="0"/>
     <w:pPr>
       <w:widowControl w:val="0"/>
       <w:jc w:val="both"/>
     </w:pPr>
     <w:rPr>
-      <w:rFonts w:asciiTheme="minorHAnsi" w:hAnsiTheme="minorHAnsi" w:eastAsiaTheme="minorEastAsia" w:cstheme="minorBidi"/>
+      <w:rFonts w:asciiTheme="minorHAnsi" w:eastAsiaTheme="minorEastAsia" w:hAnsiTheme="minorHAnsi" w:cstheme="minorBidi"/>
       <w:kern w:val="2"/>
       <w:sz w:val="21"/>
       <w:szCs w:val="24"/>
-      <w:lang w:val="en-US" w:eastAsia="zh-CN" w:bidi="ar-SA"/>
     </w:rPr>
   </w:style>
-  <w:style w:type="character" w:default="1" w:styleId="2">
+  <w:style w:type="character" w:default="1" w:styleId="DefaultParagraphFont">
     <w:name w:val="Default Paragraph Font"/>
+    <w:uiPriority w:val="1"/>
     <w:semiHidden/>
     <w:unhideWhenUsed/>
-    <w:qFormat/>
-    <w:uiPriority w:val="1"/>
   </w:style>
-  <w:style w:type="table" w:default="1" w:styleId="3">
+  <w:style w:type="table" w:default="1" w:styleId="TableNormal">
     <w:name w:val="Normal Table"/>
+    <w:uiPriority w:val="99"/>
     <w:semiHidden/>
     <w:unhideWhenUsed/>
-    <w:qFormat/>
-    <w:uiPriority w:val="99"/>
     <w:tblPr>
+      <w:tblInd w:w="0" w:type="dxa"/>
       <w:tblCellMar>
         <w:top w:w="0" w:type="dxa"/>
         <w:left w:w="108" w:type="dxa"/>
@@ -2566,24 +3294,38 @@
       </w:tblCellMar>
     </w:tblPr>
   </w:style>
-  <w:style w:type="character" w:styleId="4">
+  <w:style w:type="numbering" w:default="1" w:styleId="NoList">
+    <w:name w:val="No List"/>
+    <w:uiPriority w:val="99"/>
+    <w:semiHidden/>
+    <w:unhideWhenUsed/>
+  </w:style>
+  <w:style w:type="character" w:styleId="Hyperlink">
     <w:name w:val="Hyperlink"/>
-    <w:basedOn w:val="2"/>
+    <w:basedOn w:val="DefaultParagraphFont"/>
     <w:qFormat/>
-    <w:uiPriority w:val="0"/>
     <w:rPr>
       <w:color w:val="0000FF"/>
       <w:u w:val="single"/>
     </w:rPr>
   </w:style>
-  <w:style w:type="character" w:styleId="5">
+  <w:style w:type="character" w:styleId="Strong">
     <w:name w:val="Strong"/>
-    <w:basedOn w:val="2"/>
+    <w:basedOn w:val="DefaultParagraphFont"/>
     <w:qFormat/>
-    <w:uiPriority w:val="0"/>
     <w:rPr>
       <w:b/>
     </w:rPr>
+  </w:style>
+  <w:style w:type="paragraph" w:styleId="ListParagraph">
+    <w:name w:val="List Paragraph"/>
+    <w:basedOn w:val="Normal"/>
+    <w:uiPriority w:val="99"/>
+    <w:rsid w:val="00355629"/>
+    <w:pPr>
+      <w:ind w:left="720"/>
+      <w:contextualSpacing/>
+    </w:pPr>
   </w:style>
 </w:styles>
 </file>
@@ -2706,7 +3448,7 @@
         <a:solidFill>
           <a:schemeClr val="phClr"/>
         </a:solidFill>
-        <a:gradFill rotWithShape="true">
+        <a:gradFill rotWithShape="1">
           <a:gsLst>
             <a:gs pos="0">
               <a:schemeClr val="phClr">
@@ -2730,9 +3472,9 @@
               </a:schemeClr>
             </a:gs>
           </a:gsLst>
-          <a:lin ang="5400000" scaled="false"/>
+          <a:lin ang="5400000" scaled="0"/>
         </a:gradFill>
-        <a:gradFill rotWithShape="true">
+        <a:gradFill rotWithShape="1">
           <a:gsLst>
             <a:gs pos="0">
               <a:schemeClr val="phClr">
@@ -2756,7 +3498,7 @@
               </a:schemeClr>
             </a:gs>
           </a:gsLst>
-          <a:lin ang="5400000" scaled="false"/>
+          <a:lin ang="5400000" scaled="0"/>
         </a:gradFill>
       </a:fillStyleLst>
       <a:lnStyleLst>
@@ -2809,7 +3551,7 @@
             <a:satMod val="170000"/>
           </a:schemeClr>
         </a:solidFill>
-        <a:gradFill rotWithShape="true">
+        <a:gradFill rotWithShape="1">
           <a:gsLst>
             <a:gs pos="0">
               <a:schemeClr val="phClr">
@@ -2834,12 +3576,13 @@
               </a:schemeClr>
             </a:gs>
           </a:gsLst>
-          <a:lin ang="5400000" scaled="false"/>
+          <a:lin ang="5400000" scaled="0"/>
         </a:gradFill>
       </a:bgFillStyleLst>
     </a:fmtScheme>
   </a:themeElements>
   <a:objectDefaults/>
+  <a:extraClrSchemeLst/>
 </a:theme>
 </file>
 

</xml_diff>